<commit_message>
Perbaikan Makalah, PPT dan Cover
</commit_message>
<xml_diff>
--- a/MAKALAH STATISTIKA v2 data tunggal.docx
+++ b/MAKALAH STATISTIKA v2 data tunggal.docx
@@ -321,7 +321,7 @@
           <w:b/>
           <w:color w:val="000000"/>
         </w:rPr>
-        <w:t>“UKURAN PENYEBARAN DATA</w:t>
+        <w:t>“</w:t>
       </w:r>
       <w:r>
         <w:rPr>
@@ -329,7 +329,31 @@
           <w:b/>
           <w:color w:val="000000"/>
         </w:rPr>
+        <w:t xml:space="preserve"> </w:t>
+      </w:r>
+      <w:r>
+        <w:rPr>
+          <w:rFonts w:ascii="Times New Roman" w:eastAsia="Times New Roman" w:hAnsi="Times New Roman" w:cs="Times New Roman"/>
+          <w:b/>
+          <w:color w:val="000000"/>
+        </w:rPr>
+        <w:t>UKURAN PENYEBARAN DATA</w:t>
+      </w:r>
+      <w:r>
+        <w:rPr>
+          <w:rFonts w:ascii="Times New Roman" w:eastAsia="Times New Roman" w:hAnsi="Times New Roman" w:cs="Times New Roman"/>
+          <w:b/>
+          <w:color w:val="000000"/>
+        </w:rPr>
         <w:t xml:space="preserve"> NILAI AGAMA KELAS 12 SMK ASSALAM DEPOK</w:t>
+      </w:r>
+      <w:r>
+        <w:rPr>
+          <w:rFonts w:ascii="Times New Roman" w:eastAsia="Times New Roman" w:hAnsi="Times New Roman" w:cs="Times New Roman"/>
+          <w:b/>
+          <w:color w:val="000000"/>
+        </w:rPr>
+        <w:t xml:space="preserve"> </w:t>
       </w:r>
       <w:r>
         <w:rPr>
@@ -1113,23 +1137,7 @@
           <w:rFonts w:ascii="Times New Roman" w:eastAsia="Times New Roman" w:hAnsi="Times New Roman" w:cs="Times New Roman"/>
           <w:color w:val="000000"/>
         </w:rPr>
-        <w:t xml:space="preserve">, </w:t>
-      </w:r>
-      <w:proofErr w:type="gramStart"/>
-      <w:r>
-        <w:rPr>
-          <w:rFonts w:ascii="Times New Roman" w:eastAsia="Times New Roman" w:hAnsi="Times New Roman" w:cs="Times New Roman"/>
-          <w:color w:val="000000"/>
-        </w:rPr>
-        <w:t>MM. ,</w:t>
-      </w:r>
-      <w:proofErr w:type="gramEnd"/>
-      <w:r>
-        <w:rPr>
-          <w:rFonts w:ascii="Times New Roman" w:eastAsia="Times New Roman" w:hAnsi="Times New Roman" w:cs="Times New Roman"/>
-          <w:color w:val="000000"/>
-        </w:rPr>
-        <w:t xml:space="preserve"> </w:t>
+        <w:t xml:space="preserve">, MM. , </w:t>
       </w:r>
       <w:proofErr w:type="spellStart"/>
       <w:r>
@@ -1213,7 +1221,6 @@
         <w:t xml:space="preserve">, </w:t>
       </w:r>
       <w:proofErr w:type="spellStart"/>
-      <w:proofErr w:type="gramStart"/>
       <w:r>
         <w:rPr>
           <w:rFonts w:ascii="Times New Roman" w:eastAsia="Times New Roman" w:hAnsi="Times New Roman" w:cs="Times New Roman"/>
@@ -1222,7 +1229,6 @@
         <w:t>S.Pd</w:t>
       </w:r>
       <w:proofErr w:type="spellEnd"/>
-      <w:proofErr w:type="gramEnd"/>
       <w:r>
         <w:rPr>
           <w:rFonts w:ascii="Times New Roman" w:eastAsia="Times New Roman" w:hAnsi="Times New Roman" w:cs="Times New Roman"/>
@@ -5969,7 +5975,6 @@
         <w:t xml:space="preserve"> agama </w:t>
       </w:r>
       <w:proofErr w:type="spellStart"/>
-      <w:proofErr w:type="gramStart"/>
       <w:r>
         <w:rPr>
           <w:rFonts w:ascii="Times New Roman" w:eastAsia="Times New Roman" w:hAnsi="Times New Roman" w:cs="Times New Roman"/>
@@ -5989,7 +5994,6 @@
         </w:rPr>
         <w:t xml:space="preserve"> ?</w:t>
       </w:r>
-      <w:proofErr w:type="gramEnd"/>
     </w:p>
     <w:p>
       <w:pPr>
@@ -6189,7 +6193,6 @@
         <w:t xml:space="preserve"> data – data yang </w:t>
       </w:r>
       <w:proofErr w:type="spellStart"/>
-      <w:proofErr w:type="gramStart"/>
       <w:r>
         <w:rPr>
           <w:rFonts w:ascii="Times New Roman" w:eastAsia="Times New Roman" w:hAnsi="Times New Roman" w:cs="Times New Roman"/>
@@ -6209,7 +6212,6 @@
         </w:rPr>
         <w:t xml:space="preserve"> ?</w:t>
       </w:r>
-      <w:proofErr w:type="gramEnd"/>
     </w:p>
     <w:p>
       <w:pPr>
@@ -6337,7 +6339,6 @@
         <w:t xml:space="preserve">yang </w:t>
       </w:r>
       <w:proofErr w:type="spellStart"/>
-      <w:proofErr w:type="gramStart"/>
       <w:r>
         <w:rPr>
           <w:rFonts w:ascii="Times New Roman" w:eastAsia="Times New Roman" w:hAnsi="Times New Roman" w:cs="Times New Roman"/>
@@ -6357,7 +6358,6 @@
         </w:rPr>
         <w:t xml:space="preserve"> ?</w:t>
       </w:r>
-      <w:proofErr w:type="gramEnd"/>
     </w:p>
     <w:p>
       <w:pPr>
@@ -6904,17 +6904,7 @@
           <w:sz w:val="24"/>
           <w:szCs w:val="24"/>
         </w:rPr>
-        <w:t xml:space="preserve"> </w:t>
-      </w:r>
-      <w:proofErr w:type="gramStart"/>
-      <w:r>
-        <w:rPr>
-          <w:rFonts w:ascii="Times New Roman" w:eastAsia="Times New Roman" w:hAnsi="Times New Roman" w:cs="Times New Roman"/>
-          <w:color w:val="000000"/>
-          <w:sz w:val="24"/>
-          <w:szCs w:val="24"/>
-        </w:rPr>
-        <w:t xml:space="preserve">data </w:t>
+        <w:t xml:space="preserve"> data </w:t>
       </w:r>
       <w:r>
         <w:rPr>
@@ -6936,7 +6926,6 @@
         <w:t>dengan</w:t>
       </w:r>
       <w:proofErr w:type="spellEnd"/>
-      <w:proofErr w:type="gramEnd"/>
       <w:r>
         <w:rPr>
           <w:rFonts w:ascii="Times New Roman" w:eastAsia="Times New Roman" w:hAnsi="Times New Roman" w:cs="Times New Roman"/>
@@ -7943,7 +7932,6 @@
         <w:t xml:space="preserve">, </w:t>
       </w:r>
       <w:proofErr w:type="spellStart"/>
-      <w:proofErr w:type="gramStart"/>
       <w:r>
         <w:rPr>
           <w:rFonts w:ascii="Times New Roman" w:eastAsia="Times New Roman" w:hAnsi="Times New Roman" w:cs="Times New Roman"/>
@@ -7959,16 +7947,7 @@
           <w:sz w:val="24"/>
           <w:szCs w:val="24"/>
         </w:rPr>
-        <w:t xml:space="preserve"> :</w:t>
-      </w:r>
-      <w:proofErr w:type="gramEnd"/>
-      <w:r>
-        <w:rPr>
-          <w:rFonts w:ascii="Times New Roman" w:eastAsia="Times New Roman" w:hAnsi="Times New Roman" w:cs="Times New Roman"/>
-          <w:sz w:val="24"/>
-          <w:szCs w:val="24"/>
-        </w:rPr>
-        <w:t xml:space="preserve"> </w:t>
+        <w:t xml:space="preserve"> : </w:t>
       </w:r>
     </w:p>
     <w:p>
@@ -8170,18 +8149,8 @@
           <w:sz w:val="24"/>
           <w:szCs w:val="24"/>
         </w:rPr>
-        <w:t xml:space="preserve"> </w:t>
-      </w:r>
-      <w:proofErr w:type="gramStart"/>
-      <w:r>
-        <w:rPr>
-          <w:rFonts w:ascii="Times New Roman" w:eastAsia="Times New Roman" w:hAnsi="Times New Roman" w:cs="Times New Roman"/>
-          <w:sz w:val="24"/>
-          <w:szCs w:val="24"/>
-        </w:rPr>
-        <w:t>Barat.  .</w:t>
-      </w:r>
-      <w:proofErr w:type="gramEnd"/>
+        <w:t xml:space="preserve"> Barat.  .</w:t>
+      </w:r>
     </w:p>
     <w:p>
       <w:pPr>
@@ -10236,7 +10205,6 @@
         <w:t xml:space="preserve"> </w:t>
       </w:r>
       <w:proofErr w:type="spellStart"/>
-      <w:proofErr w:type="gramStart"/>
       <w:r>
         <w:rPr>
           <w:rFonts w:ascii="Times New Roman" w:eastAsia="Times New Roman" w:hAnsi="Times New Roman" w:cs="Times New Roman"/>
@@ -10265,7 +10233,6 @@
         </w:rPr>
         <w:t>:</w:t>
       </w:r>
-      <w:proofErr w:type="gramEnd"/>
     </w:p>
     <w:p>
       <w:pPr>
@@ -17573,6 +17540,7 @@
       <w:pPr>
         <w:pStyle w:val="ListParagraph"/>
         <w:spacing w:after="0" w:line="360" w:lineRule="auto"/>
+        <w:jc w:val="both"/>
         <w:rPr>
           <w:rFonts w:ascii="Times New Roman" w:eastAsia="Times New Roman" w:hAnsi="Times New Roman" w:cs="Times New Roman"/>
           <w:sz w:val="24"/>
@@ -17774,7 +17742,23 @@
           <w:sz w:val="24"/>
           <w:szCs w:val="24"/>
         </w:rPr>
-        <w:t>penilitian</w:t>
+        <w:t>pen</w:t>
+      </w:r>
+      <w:r>
+        <w:rPr>
+          <w:rFonts w:ascii="Times New Roman" w:eastAsia="Times New Roman" w:hAnsi="Times New Roman" w:cs="Times New Roman"/>
+          <w:sz w:val="24"/>
+          <w:szCs w:val="24"/>
+        </w:rPr>
+        <w:t>e</w:t>
+      </w:r>
+      <w:r>
+        <w:rPr>
+          <w:rFonts w:ascii="Times New Roman" w:eastAsia="Times New Roman" w:hAnsi="Times New Roman" w:cs="Times New Roman"/>
+          <w:sz w:val="24"/>
+          <w:szCs w:val="24"/>
+        </w:rPr>
+        <w:t>litian</w:t>
       </w:r>
       <w:proofErr w:type="spellEnd"/>
       <w:r>
@@ -19226,7 +19210,7 @@
               <w:sz w:val="24"/>
               <w:szCs w:val="24"/>
             </w:rPr>
-            <m:t xml:space="preserve"> ×4285</m:t>
+            <m:t xml:space="preserve"> ×4385</m:t>
           </m:r>
         </m:oMath>
       </m:oMathPara>
@@ -19468,7 +19452,33 @@
           <w:sz w:val="24"/>
           <w:szCs w:val="24"/>
         </w:rPr>
-        <w:t xml:space="preserve"> di table </w:t>
+        <w:t xml:space="preserve"> di </w:t>
+      </w:r>
+      <w:proofErr w:type="spellStart"/>
+      <w:r>
+        <w:rPr>
+          <w:rFonts w:ascii="Times New Roman" w:eastAsia="Times New Roman" w:hAnsi="Times New Roman" w:cs="Times New Roman"/>
+          <w:sz w:val="24"/>
+          <w:szCs w:val="24"/>
+        </w:rPr>
+        <w:t>tabe</w:t>
+      </w:r>
+      <w:r>
+        <w:rPr>
+          <w:rFonts w:ascii="Times New Roman" w:eastAsia="Times New Roman" w:hAnsi="Times New Roman" w:cs="Times New Roman"/>
+          <w:sz w:val="24"/>
+          <w:szCs w:val="24"/>
+        </w:rPr>
+        <w:t>l</w:t>
+      </w:r>
+      <w:proofErr w:type="spellEnd"/>
+      <w:r>
+        <w:rPr>
+          <w:rFonts w:ascii="Times New Roman" w:eastAsia="Times New Roman" w:hAnsi="Times New Roman" w:cs="Times New Roman"/>
+          <w:sz w:val="24"/>
+          <w:szCs w:val="24"/>
+        </w:rPr>
+        <w:t xml:space="preserve"> </w:t>
       </w:r>
       <w:proofErr w:type="spellStart"/>
       <w:r>
@@ -24084,7 +24094,23 @@
           <w:sz w:val="24"/>
           <w:szCs w:val="24"/>
         </w:rPr>
-        <w:t xml:space="preserve"> Nilai 7.37 </w:t>
+        <w:t xml:space="preserve"> Nilai 7</w:t>
+      </w:r>
+      <w:r>
+        <w:rPr>
+          <w:rFonts w:ascii="Times New Roman" w:eastAsia="Times New Roman" w:hAnsi="Times New Roman" w:cs="Times New Roman"/>
+          <w:sz w:val="24"/>
+          <w:szCs w:val="24"/>
+        </w:rPr>
+        <w:t>,</w:t>
+      </w:r>
+      <w:r>
+        <w:rPr>
+          <w:rFonts w:ascii="Times New Roman" w:eastAsia="Times New Roman" w:hAnsi="Times New Roman" w:cs="Times New Roman"/>
+          <w:sz w:val="24"/>
+          <w:szCs w:val="24"/>
+        </w:rPr>
+        <w:t xml:space="preserve">37 </w:t>
       </w:r>
       <w:proofErr w:type="spellStart"/>
       <w:r>
@@ -24285,7 +24311,6 @@
         <w:t xml:space="preserve"> wakil/representative </w:t>
       </w:r>
       <w:proofErr w:type="spellStart"/>
-      <w:proofErr w:type="gramStart"/>
       <w:r>
         <w:rPr>
           <w:rFonts w:ascii="Times New Roman" w:eastAsia="Times New Roman" w:hAnsi="Times New Roman" w:cs="Times New Roman"/>
@@ -24301,16 +24326,7 @@
           <w:sz w:val="24"/>
           <w:szCs w:val="24"/>
         </w:rPr>
-        <w:t xml:space="preserve">  data</w:t>
-      </w:r>
-      <w:proofErr w:type="gramEnd"/>
-      <w:r>
-        <w:rPr>
-          <w:rFonts w:ascii="Times New Roman" w:eastAsia="Times New Roman" w:hAnsi="Times New Roman" w:cs="Times New Roman"/>
-          <w:sz w:val="24"/>
-          <w:szCs w:val="24"/>
-        </w:rPr>
-        <w:t xml:space="preserve"> yang kami </w:t>
+        <w:t xml:space="preserve">  data yang kami </w:t>
       </w:r>
       <w:proofErr w:type="spellStart"/>
       <w:r>
@@ -32260,7 +32276,6 @@
         <w:t xml:space="preserve"> </w:t>
       </w:r>
       <w:proofErr w:type="spellStart"/>
-      <w:proofErr w:type="gramStart"/>
       <w:r>
         <w:rPr>
           <w:rFonts w:ascii="Times New Roman" w:eastAsia="Times New Roman" w:hAnsi="Times New Roman" w:cs="Times New Roman"/>
@@ -32280,18 +32295,7 @@
           <w:sz w:val="24"/>
           <w:szCs w:val="24"/>
         </w:rPr>
-        <w:t xml:space="preserve"> :</w:t>
-      </w:r>
-      <w:proofErr w:type="gramEnd"/>
-      <w:r>
-        <w:rPr>
-          <w:rFonts w:ascii="Times New Roman" w:eastAsia="Times New Roman" w:hAnsi="Times New Roman" w:cs="Times New Roman"/>
-          <w:iCs/>
-          <w:color w:val="000000"/>
-          <w:sz w:val="24"/>
-          <w:szCs w:val="24"/>
-        </w:rPr>
-        <w:t xml:space="preserve"> </w:t>
+        <w:t xml:space="preserve"> : </w:t>
       </w:r>
     </w:p>
     <w:p>
@@ -33050,7 +33054,6 @@
         <w:t xml:space="preserve"> </w:t>
       </w:r>
       <w:proofErr w:type="spellStart"/>
-      <w:proofErr w:type="gramStart"/>
       <w:r>
         <w:rPr>
           <w:rFonts w:ascii="Times New Roman" w:eastAsia="Times New Roman" w:hAnsi="Times New Roman" w:cs="Times New Roman"/>
@@ -33066,16 +33069,7 @@
           <w:sz w:val="24"/>
           <w:szCs w:val="24"/>
         </w:rPr>
-        <w:t xml:space="preserve"> :</w:t>
-      </w:r>
-      <w:proofErr w:type="gramEnd"/>
-      <w:r>
-        <w:rPr>
-          <w:rFonts w:ascii="Times New Roman" w:eastAsia="Times New Roman" w:hAnsi="Times New Roman" w:cs="Times New Roman"/>
-          <w:sz w:val="24"/>
-          <w:szCs w:val="24"/>
-        </w:rPr>
-        <w:t xml:space="preserve"> </w:t>
+        <w:t xml:space="preserve"> : </w:t>
       </w:r>
     </w:p>
     <w:p>
@@ -34501,7 +34495,6 @@
         <w:t xml:space="preserve"> </w:t>
       </w:r>
       <w:proofErr w:type="spellStart"/>
-      <w:proofErr w:type="gramStart"/>
       <w:r>
         <w:rPr>
           <w:rFonts w:ascii="Times New Roman" w:eastAsia="Times New Roman" w:hAnsi="Times New Roman" w:cs="Times New Roman"/>
@@ -34517,16 +34510,7 @@
           <w:sz w:val="24"/>
           <w:szCs w:val="24"/>
         </w:rPr>
-        <w:t xml:space="preserve"> :</w:t>
-      </w:r>
-      <w:proofErr w:type="gramEnd"/>
-      <w:r>
-        <w:rPr>
-          <w:rFonts w:ascii="Times New Roman" w:eastAsia="Times New Roman" w:hAnsi="Times New Roman" w:cs="Times New Roman"/>
-          <w:sz w:val="24"/>
-          <w:szCs w:val="24"/>
-        </w:rPr>
-        <w:t xml:space="preserve"> </w:t>
+        <w:t xml:space="preserve"> : </w:t>
       </w:r>
     </w:p>
     <w:p>
@@ -35259,7 +35243,6 @@
         <w:t xml:space="preserve">, </w:t>
       </w:r>
       <w:proofErr w:type="spellStart"/>
-      <w:proofErr w:type="gramStart"/>
       <w:r>
         <w:rPr>
           <w:rFonts w:ascii="Times New Roman" w:eastAsia="Times New Roman" w:hAnsi="Times New Roman" w:cs="Times New Roman"/>
@@ -35285,7 +35268,6 @@
         </w:rPr>
         <w:t>:</w:t>
       </w:r>
-      <w:proofErr w:type="gramEnd"/>
     </w:p>
     <w:p>
       <w:pPr>
@@ -37700,19 +37682,8 @@
           <w:sz w:val="24"/>
           <w:szCs w:val="24"/>
         </w:rPr>
-        <w:t xml:space="preserve"> </w:t>
-      </w:r>
-      <w:proofErr w:type="gramStart"/>
-      <w:r>
-        <w:rPr>
-          <w:rFonts w:ascii="Times New Roman" w:eastAsia="Times New Roman" w:hAnsi="Times New Roman" w:cs="Times New Roman"/>
-          <w:color w:val="000000"/>
-          <w:sz w:val="24"/>
-          <w:szCs w:val="24"/>
-        </w:rPr>
-        <w:t>9 point</w:t>
-      </w:r>
-      <w:proofErr w:type="gramEnd"/>
+        <w:t xml:space="preserve"> 9 point</w:t>
+      </w:r>
       <w:r>
         <w:rPr>
           <w:rFonts w:ascii="Times New Roman" w:eastAsia="Times New Roman" w:hAnsi="Times New Roman" w:cs="Times New Roman"/>
@@ -38611,7 +38582,6 @@
         <w:jc w:val="both"/>
         <w:rPr>
           <w:rFonts w:ascii="Times New Roman" w:eastAsia="Times New Roman" w:hAnsi="Times New Roman" w:cs="Times New Roman"/>
-          <w:color w:val="000000"/>
           <w:sz w:val="24"/>
           <w:szCs w:val="24"/>
         </w:rPr>
@@ -38694,134 +38664,67 @@
           <w:sz w:val="24"/>
           <w:szCs w:val="24"/>
         </w:rPr>
-        <w:t xml:space="preserve"> data, kami </w:t>
-      </w:r>
-      <w:proofErr w:type="spellStart"/>
-      <w:r>
-        <w:rPr>
-          <w:rFonts w:ascii="Times New Roman" w:eastAsia="Times New Roman" w:hAnsi="Times New Roman" w:cs="Times New Roman"/>
-          <w:color w:val="000000"/>
-          <w:sz w:val="24"/>
-          <w:szCs w:val="24"/>
-        </w:rPr>
-        <w:t>harus</w:t>
-      </w:r>
-      <w:proofErr w:type="spellEnd"/>
-      <w:r>
-        <w:rPr>
-          <w:rFonts w:ascii="Times New Roman" w:eastAsia="Times New Roman" w:hAnsi="Times New Roman" w:cs="Times New Roman"/>
-          <w:color w:val="000000"/>
-          <w:sz w:val="24"/>
-          <w:szCs w:val="24"/>
-        </w:rPr>
-        <w:t xml:space="preserve"> </w:t>
-      </w:r>
-      <w:proofErr w:type="spellStart"/>
-      <w:r>
-        <w:rPr>
-          <w:rFonts w:ascii="Times New Roman" w:eastAsia="Times New Roman" w:hAnsi="Times New Roman" w:cs="Times New Roman"/>
-          <w:color w:val="000000"/>
-          <w:sz w:val="24"/>
-          <w:szCs w:val="24"/>
-        </w:rPr>
-        <w:t>mencari</w:t>
-      </w:r>
-      <w:proofErr w:type="spellEnd"/>
-      <w:r>
-        <w:rPr>
-          <w:rFonts w:ascii="Times New Roman" w:eastAsia="Times New Roman" w:hAnsi="Times New Roman" w:cs="Times New Roman"/>
-          <w:color w:val="000000"/>
-          <w:sz w:val="24"/>
-          <w:szCs w:val="24"/>
-        </w:rPr>
-        <w:t xml:space="preserve"> </w:t>
-      </w:r>
-      <w:proofErr w:type="spellStart"/>
-      <w:r>
-        <w:rPr>
-          <w:rFonts w:ascii="Times New Roman" w:eastAsia="Times New Roman" w:hAnsi="Times New Roman" w:cs="Times New Roman"/>
-          <w:color w:val="000000"/>
-          <w:sz w:val="24"/>
-          <w:szCs w:val="24"/>
-        </w:rPr>
-        <w:t>nilai-nilai</w:t>
-      </w:r>
-      <w:proofErr w:type="spellEnd"/>
-      <w:r>
-        <w:rPr>
-          <w:rFonts w:ascii="Times New Roman" w:eastAsia="Times New Roman" w:hAnsi="Times New Roman" w:cs="Times New Roman"/>
-          <w:color w:val="000000"/>
-          <w:sz w:val="24"/>
-          <w:szCs w:val="24"/>
-        </w:rPr>
-        <w:t xml:space="preserve"> </w:t>
-      </w:r>
-      <w:proofErr w:type="spellStart"/>
-      <w:r>
-        <w:rPr>
-          <w:rFonts w:ascii="Times New Roman" w:eastAsia="Times New Roman" w:hAnsi="Times New Roman" w:cs="Times New Roman"/>
-          <w:color w:val="000000"/>
-          <w:sz w:val="24"/>
-          <w:szCs w:val="24"/>
-        </w:rPr>
-        <w:t>tertentu</w:t>
-      </w:r>
-      <w:proofErr w:type="spellEnd"/>
-      <w:r>
-        <w:rPr>
-          <w:rFonts w:ascii="Times New Roman" w:eastAsia="Times New Roman" w:hAnsi="Times New Roman" w:cs="Times New Roman"/>
-          <w:color w:val="000000"/>
-          <w:sz w:val="24"/>
-          <w:szCs w:val="24"/>
-        </w:rPr>
-        <w:t xml:space="preserve"> pada data</w:t>
-      </w:r>
-      <w:r>
-        <w:rPr>
-          <w:rFonts w:ascii="Times New Roman" w:eastAsia="Times New Roman" w:hAnsi="Times New Roman" w:cs="Times New Roman"/>
-          <w:color w:val="000000"/>
-          <w:sz w:val="24"/>
-          <w:szCs w:val="24"/>
-        </w:rPr>
-        <w:t xml:space="preserve"> </w:t>
-      </w:r>
-      <w:r>
-        <w:rPr>
-          <w:rFonts w:ascii="Times New Roman" w:eastAsia="Times New Roman" w:hAnsi="Times New Roman" w:cs="Times New Roman"/>
-          <w:color w:val="000000"/>
-          <w:sz w:val="24"/>
-          <w:szCs w:val="24"/>
-        </w:rPr>
-        <w:t>yang kami</w:t>
-      </w:r>
-      <w:r>
-        <w:rPr>
-          <w:rFonts w:ascii="Times New Roman" w:eastAsia="Times New Roman" w:hAnsi="Times New Roman" w:cs="Times New Roman"/>
-          <w:color w:val="000000"/>
-          <w:sz w:val="24"/>
-          <w:szCs w:val="24"/>
-        </w:rPr>
-        <w:t xml:space="preserve"> </w:t>
-      </w:r>
-      <w:proofErr w:type="spellStart"/>
-      <w:r>
-        <w:rPr>
-          <w:rFonts w:ascii="Times New Roman" w:eastAsia="Times New Roman" w:hAnsi="Times New Roman" w:cs="Times New Roman"/>
-          <w:color w:val="000000"/>
-          <w:sz w:val="24"/>
-          <w:szCs w:val="24"/>
-        </w:rPr>
-        <w:t>gunakan</w:t>
-      </w:r>
-      <w:proofErr w:type="spellEnd"/>
-      <w:r>
-        <w:rPr>
-          <w:rFonts w:ascii="Times New Roman" w:eastAsia="Times New Roman" w:hAnsi="Times New Roman" w:cs="Times New Roman"/>
-          <w:color w:val="000000"/>
-          <w:sz w:val="24"/>
-          <w:szCs w:val="24"/>
-        </w:rPr>
-        <w:t>. Nilai-</w:t>
+        <w:t xml:space="preserve"> data, </w:t>
+      </w:r>
+      <w:proofErr w:type="spellStart"/>
+      <w:r>
+        <w:rPr>
+          <w:rFonts w:ascii="Times New Roman" w:eastAsia="Times New Roman" w:hAnsi="Times New Roman" w:cs="Times New Roman"/>
+          <w:color w:val="000000"/>
+          <w:sz w:val="24"/>
+          <w:szCs w:val="24"/>
+        </w:rPr>
+        <w:t>berdasarkan</w:t>
+      </w:r>
+      <w:proofErr w:type="spellEnd"/>
+      <w:r>
+        <w:rPr>
+          <w:rFonts w:ascii="Times New Roman" w:eastAsia="Times New Roman" w:hAnsi="Times New Roman" w:cs="Times New Roman"/>
+          <w:color w:val="000000"/>
+          <w:sz w:val="24"/>
+          <w:szCs w:val="24"/>
+        </w:rPr>
+        <w:t xml:space="preserve"> </w:t>
+      </w:r>
+      <w:proofErr w:type="spellStart"/>
+      <w:r>
+        <w:rPr>
+          <w:rFonts w:ascii="Times New Roman" w:eastAsia="Times New Roman" w:hAnsi="Times New Roman" w:cs="Times New Roman"/>
+          <w:color w:val="000000"/>
+          <w:sz w:val="24"/>
+          <w:szCs w:val="24"/>
+        </w:rPr>
+        <w:t>penelitian</w:t>
+      </w:r>
+      <w:proofErr w:type="spellEnd"/>
+      <w:r>
+        <w:rPr>
+          <w:rFonts w:ascii="Times New Roman" w:eastAsia="Times New Roman" w:hAnsi="Times New Roman" w:cs="Times New Roman"/>
+          <w:color w:val="000000"/>
+          <w:sz w:val="24"/>
+          <w:szCs w:val="24"/>
+        </w:rPr>
+        <w:t xml:space="preserve"> kami </w:t>
+      </w:r>
+      <w:proofErr w:type="spellStart"/>
+      <w:r>
+        <w:rPr>
+          <w:rFonts w:ascii="Times New Roman" w:eastAsia="Times New Roman" w:hAnsi="Times New Roman" w:cs="Times New Roman"/>
+          <w:color w:val="000000"/>
+          <w:sz w:val="24"/>
+          <w:szCs w:val="24"/>
+        </w:rPr>
+        <w:t>dari</w:t>
+      </w:r>
+      <w:proofErr w:type="spellEnd"/>
+      <w:r>
+        <w:rPr>
+          <w:rFonts w:ascii="Times New Roman" w:eastAsia="Times New Roman" w:hAnsi="Times New Roman" w:cs="Times New Roman"/>
+          <w:color w:val="000000"/>
+          <w:sz w:val="24"/>
+          <w:szCs w:val="24"/>
+        </w:rPr>
+        <w:t xml:space="preserve"> </w:t>
       </w:r>
       <w:proofErr w:type="spellStart"/>
       <w:r>
@@ -38841,147 +38744,154 @@
           <w:sz w:val="24"/>
           <w:szCs w:val="24"/>
         </w:rPr>
-        <w:t xml:space="preserve"> yang kami </w:t>
-      </w:r>
-      <w:proofErr w:type="spellStart"/>
-      <w:r>
-        <w:rPr>
-          <w:rFonts w:ascii="Times New Roman" w:eastAsia="Times New Roman" w:hAnsi="Times New Roman" w:cs="Times New Roman"/>
-          <w:color w:val="000000"/>
-          <w:sz w:val="24"/>
-          <w:szCs w:val="24"/>
-        </w:rPr>
-        <w:t>cari</w:t>
-      </w:r>
-      <w:proofErr w:type="spellEnd"/>
-      <w:r>
-        <w:rPr>
-          <w:rFonts w:ascii="Times New Roman" w:eastAsia="Times New Roman" w:hAnsi="Times New Roman" w:cs="Times New Roman"/>
-          <w:color w:val="000000"/>
-          <w:sz w:val="24"/>
-          <w:szCs w:val="24"/>
-        </w:rPr>
-        <w:t xml:space="preserve"> </w:t>
-      </w:r>
-      <w:proofErr w:type="spellStart"/>
-      <w:r>
-        <w:rPr>
-          <w:rFonts w:ascii="Times New Roman" w:eastAsia="Times New Roman" w:hAnsi="Times New Roman" w:cs="Times New Roman"/>
-          <w:color w:val="000000"/>
-          <w:sz w:val="24"/>
-          <w:szCs w:val="24"/>
-        </w:rPr>
-        <w:t>yaitu</w:t>
-      </w:r>
-      <w:proofErr w:type="spellEnd"/>
-      <w:r>
-        <w:rPr>
-          <w:rFonts w:ascii="Times New Roman" w:eastAsia="Times New Roman" w:hAnsi="Times New Roman" w:cs="Times New Roman"/>
-          <w:color w:val="000000"/>
-          <w:sz w:val="24"/>
-          <w:szCs w:val="24"/>
-        </w:rPr>
-        <w:t xml:space="preserve"> range, </w:t>
-      </w:r>
-      <w:proofErr w:type="spellStart"/>
-      <w:r>
-        <w:rPr>
-          <w:rFonts w:ascii="Times New Roman" w:eastAsia="Times New Roman" w:hAnsi="Times New Roman" w:cs="Times New Roman"/>
-          <w:color w:val="000000"/>
-          <w:sz w:val="24"/>
-          <w:szCs w:val="24"/>
-        </w:rPr>
-        <w:t>simpangan</w:t>
-      </w:r>
-      <w:proofErr w:type="spellEnd"/>
-      <w:r>
-        <w:rPr>
-          <w:rFonts w:ascii="Times New Roman" w:eastAsia="Times New Roman" w:hAnsi="Times New Roman" w:cs="Times New Roman"/>
-          <w:color w:val="000000"/>
-          <w:sz w:val="24"/>
-          <w:szCs w:val="24"/>
-        </w:rPr>
-        <w:t xml:space="preserve"> rata-rata, </w:t>
-      </w:r>
-      <w:proofErr w:type="spellStart"/>
-      <w:r>
-        <w:rPr>
-          <w:rFonts w:ascii="Times New Roman" w:eastAsia="Times New Roman" w:hAnsi="Times New Roman" w:cs="Times New Roman"/>
-          <w:color w:val="000000"/>
-          <w:sz w:val="24"/>
-          <w:szCs w:val="24"/>
-        </w:rPr>
-        <w:t>variansi</w:t>
-      </w:r>
-      <w:proofErr w:type="spellEnd"/>
-      <w:r>
-        <w:rPr>
-          <w:rFonts w:ascii="Times New Roman" w:eastAsia="Times New Roman" w:hAnsi="Times New Roman" w:cs="Times New Roman"/>
-          <w:color w:val="000000"/>
-          <w:sz w:val="24"/>
-          <w:szCs w:val="24"/>
-        </w:rPr>
-        <w:t xml:space="preserve">, </w:t>
-      </w:r>
-      <w:proofErr w:type="spellStart"/>
-      <w:r>
-        <w:rPr>
-          <w:rFonts w:ascii="Times New Roman" w:eastAsia="Times New Roman" w:hAnsi="Times New Roman" w:cs="Times New Roman"/>
-          <w:color w:val="000000"/>
-          <w:sz w:val="24"/>
-          <w:szCs w:val="24"/>
-        </w:rPr>
-        <w:t>standar</w:t>
-      </w:r>
-      <w:proofErr w:type="spellEnd"/>
-      <w:r>
-        <w:rPr>
-          <w:rFonts w:ascii="Times New Roman" w:eastAsia="Times New Roman" w:hAnsi="Times New Roman" w:cs="Times New Roman"/>
-          <w:color w:val="000000"/>
-          <w:sz w:val="24"/>
-          <w:szCs w:val="24"/>
-        </w:rPr>
-        <w:t xml:space="preserve"> </w:t>
-      </w:r>
-      <w:proofErr w:type="spellStart"/>
-      <w:r>
-        <w:rPr>
-          <w:rFonts w:ascii="Times New Roman" w:eastAsia="Times New Roman" w:hAnsi="Times New Roman" w:cs="Times New Roman"/>
-          <w:color w:val="000000"/>
-          <w:sz w:val="24"/>
-          <w:szCs w:val="24"/>
-        </w:rPr>
-        <w:t>deviasi</w:t>
-      </w:r>
-      <w:proofErr w:type="spellEnd"/>
-      <w:r>
-        <w:rPr>
-          <w:rFonts w:ascii="Times New Roman" w:eastAsia="Times New Roman" w:hAnsi="Times New Roman" w:cs="Times New Roman"/>
-          <w:color w:val="000000"/>
-          <w:sz w:val="24"/>
-          <w:szCs w:val="24"/>
-        </w:rPr>
-        <w:t xml:space="preserve"> dan </w:t>
-      </w:r>
-      <w:proofErr w:type="spellStart"/>
-      <w:r>
-        <w:rPr>
-          <w:rFonts w:ascii="Times New Roman" w:eastAsia="Times New Roman" w:hAnsi="Times New Roman" w:cs="Times New Roman"/>
-          <w:color w:val="000000"/>
-          <w:sz w:val="24"/>
-          <w:szCs w:val="24"/>
-        </w:rPr>
-        <w:t>kuartil</w:t>
-      </w:r>
-      <w:proofErr w:type="spellEnd"/>
-      <w:r>
-        <w:rPr>
-          <w:rFonts w:ascii="Times New Roman" w:eastAsia="Times New Roman" w:hAnsi="Times New Roman" w:cs="Times New Roman"/>
-          <w:color w:val="000000"/>
-          <w:sz w:val="24"/>
-          <w:szCs w:val="24"/>
-        </w:rPr>
-        <w:t xml:space="preserve">. Kesimpulan yang kami </w:t>
+        <w:t xml:space="preserve"> </w:t>
+      </w:r>
+      <w:proofErr w:type="spellStart"/>
+      <w:r>
+        <w:rPr>
+          <w:rFonts w:ascii="Times New Roman" w:eastAsia="Times New Roman" w:hAnsi="Times New Roman" w:cs="Times New Roman"/>
+          <w:color w:val="000000"/>
+          <w:sz w:val="24"/>
+          <w:szCs w:val="24"/>
+        </w:rPr>
+        <w:t>mata</w:t>
+      </w:r>
+      <w:proofErr w:type="spellEnd"/>
+      <w:r>
+        <w:rPr>
+          <w:rFonts w:ascii="Times New Roman" w:eastAsia="Times New Roman" w:hAnsi="Times New Roman" w:cs="Times New Roman"/>
+          <w:color w:val="000000"/>
+          <w:sz w:val="24"/>
+          <w:szCs w:val="24"/>
+        </w:rPr>
+        <w:t xml:space="preserve"> </w:t>
+      </w:r>
+      <w:proofErr w:type="spellStart"/>
+      <w:r>
+        <w:rPr>
+          <w:rFonts w:ascii="Times New Roman" w:eastAsia="Times New Roman" w:hAnsi="Times New Roman" w:cs="Times New Roman"/>
+          <w:color w:val="000000"/>
+          <w:sz w:val="24"/>
+          <w:szCs w:val="24"/>
+        </w:rPr>
+        <w:t>pelajaran</w:t>
+      </w:r>
+      <w:proofErr w:type="spellEnd"/>
+      <w:r>
+        <w:rPr>
+          <w:rFonts w:ascii="Times New Roman" w:eastAsia="Times New Roman" w:hAnsi="Times New Roman" w:cs="Times New Roman"/>
+          <w:color w:val="000000"/>
+          <w:sz w:val="24"/>
+          <w:szCs w:val="24"/>
+        </w:rPr>
+        <w:t xml:space="preserve"> agama Islam </w:t>
+      </w:r>
+      <w:r>
+        <w:rPr>
+          <w:rFonts w:ascii="Times New Roman" w:eastAsia="Times New Roman" w:hAnsi="Times New Roman" w:cs="Times New Roman"/>
+          <w:color w:val="000000"/>
+          <w:sz w:val="24"/>
+          <w:szCs w:val="24"/>
+        </w:rPr>
+        <w:t xml:space="preserve">yang </w:t>
+      </w:r>
+      <w:proofErr w:type="spellStart"/>
+      <w:r>
+        <w:rPr>
+          <w:rFonts w:ascii="Times New Roman" w:eastAsia="Times New Roman" w:hAnsi="Times New Roman" w:cs="Times New Roman"/>
+          <w:color w:val="000000"/>
+          <w:sz w:val="24"/>
+          <w:szCs w:val="24"/>
+        </w:rPr>
+        <w:t>diambil</w:t>
+      </w:r>
+      <w:proofErr w:type="spellEnd"/>
+      <w:r>
+        <w:rPr>
+          <w:rFonts w:ascii="Times New Roman" w:eastAsia="Times New Roman" w:hAnsi="Times New Roman" w:cs="Times New Roman"/>
+          <w:color w:val="000000"/>
+          <w:sz w:val="24"/>
+          <w:szCs w:val="24"/>
+        </w:rPr>
+        <w:t xml:space="preserve"> </w:t>
+      </w:r>
+      <w:proofErr w:type="spellStart"/>
+      <w:r>
+        <w:rPr>
+          <w:rFonts w:ascii="Times New Roman" w:eastAsia="Times New Roman" w:hAnsi="Times New Roman" w:cs="Times New Roman"/>
+          <w:color w:val="000000"/>
+          <w:sz w:val="24"/>
+          <w:szCs w:val="24"/>
+        </w:rPr>
+        <w:t>dari</w:t>
+      </w:r>
+      <w:proofErr w:type="spellEnd"/>
+      <w:r>
+        <w:rPr>
+          <w:rFonts w:ascii="Times New Roman" w:eastAsia="Times New Roman" w:hAnsi="Times New Roman" w:cs="Times New Roman"/>
+          <w:color w:val="000000"/>
+          <w:sz w:val="24"/>
+          <w:szCs w:val="24"/>
+        </w:rPr>
+        <w:t xml:space="preserve"> </w:t>
+      </w:r>
+      <w:r>
+        <w:rPr>
+          <w:rFonts w:ascii="Times New Roman" w:eastAsia="Times New Roman" w:hAnsi="Times New Roman" w:cs="Times New Roman"/>
+          <w:color w:val="000000"/>
+          <w:sz w:val="24"/>
+          <w:szCs w:val="24"/>
+        </w:rPr>
+        <w:t xml:space="preserve">50 </w:t>
+      </w:r>
+      <w:proofErr w:type="spellStart"/>
+      <w:r>
+        <w:rPr>
+          <w:rFonts w:ascii="Times New Roman" w:eastAsia="Times New Roman" w:hAnsi="Times New Roman" w:cs="Times New Roman"/>
+          <w:color w:val="000000"/>
+          <w:sz w:val="24"/>
+          <w:szCs w:val="24"/>
+        </w:rPr>
+        <w:t>siswa</w:t>
+      </w:r>
+      <w:proofErr w:type="spellEnd"/>
+      <w:r>
+        <w:rPr>
+          <w:rFonts w:ascii="Times New Roman" w:eastAsia="Times New Roman" w:hAnsi="Times New Roman" w:cs="Times New Roman"/>
+          <w:color w:val="000000"/>
+          <w:sz w:val="24"/>
+          <w:szCs w:val="24"/>
+        </w:rPr>
+        <w:t>,</w:t>
+      </w:r>
+      <w:r>
+        <w:rPr>
+          <w:rFonts w:ascii="Times New Roman" w:eastAsia="Times New Roman" w:hAnsi="Times New Roman" w:cs="Times New Roman"/>
+          <w:color w:val="000000"/>
+          <w:sz w:val="24"/>
+          <w:szCs w:val="24"/>
+        </w:rPr>
+        <w:t xml:space="preserve"> </w:t>
+      </w:r>
+      <w:proofErr w:type="spellStart"/>
+      <w:r>
+        <w:rPr>
+          <w:rFonts w:ascii="Times New Roman" w:eastAsia="Times New Roman" w:hAnsi="Times New Roman" w:cs="Times New Roman"/>
+          <w:color w:val="000000"/>
+          <w:sz w:val="24"/>
+          <w:szCs w:val="24"/>
+        </w:rPr>
+        <w:t>maka</w:t>
+      </w:r>
+      <w:proofErr w:type="spellEnd"/>
+      <w:r>
+        <w:rPr>
+          <w:rFonts w:ascii="Times New Roman" w:eastAsia="Times New Roman" w:hAnsi="Times New Roman" w:cs="Times New Roman"/>
+          <w:color w:val="000000"/>
+          <w:sz w:val="24"/>
+          <w:szCs w:val="24"/>
+        </w:rPr>
+        <w:t xml:space="preserve"> </w:t>
       </w:r>
       <w:proofErr w:type="spellStart"/>
       <w:r>
@@ -39001,27 +38911,145 @@
           <w:sz w:val="24"/>
           <w:szCs w:val="24"/>
         </w:rPr>
-        <w:t xml:space="preserve"> pada </w:t>
-      </w:r>
-      <w:proofErr w:type="spellStart"/>
-      <w:r>
-        <w:rPr>
-          <w:rFonts w:ascii="Times New Roman" w:eastAsia="Times New Roman" w:hAnsi="Times New Roman" w:cs="Times New Roman"/>
-          <w:color w:val="000000"/>
-          <w:sz w:val="24"/>
-          <w:szCs w:val="24"/>
-        </w:rPr>
-        <w:t>masing-masing</w:t>
-      </w:r>
-      <w:proofErr w:type="spellEnd"/>
-      <w:r>
-        <w:rPr>
-          <w:rFonts w:ascii="Times New Roman" w:eastAsia="Times New Roman" w:hAnsi="Times New Roman" w:cs="Times New Roman"/>
-          <w:color w:val="000000"/>
-          <w:sz w:val="24"/>
-          <w:szCs w:val="24"/>
-        </w:rPr>
-        <w:t xml:space="preserve"> </w:t>
+        <w:t xml:space="preserve"> </w:t>
+      </w:r>
+      <w:r>
+        <w:rPr>
+          <w:rFonts w:ascii="Times New Roman" w:eastAsia="Times New Roman" w:hAnsi="Times New Roman" w:cs="Times New Roman"/>
+          <w:color w:val="000000"/>
+          <w:sz w:val="24"/>
+          <w:szCs w:val="24"/>
+        </w:rPr>
+        <w:t xml:space="preserve">kami </w:t>
+      </w:r>
+      <w:proofErr w:type="spellStart"/>
+      <w:r>
+        <w:rPr>
+          <w:rFonts w:ascii="Times New Roman" w:eastAsia="Times New Roman" w:hAnsi="Times New Roman" w:cs="Times New Roman"/>
+          <w:color w:val="000000"/>
+          <w:sz w:val="24"/>
+          <w:szCs w:val="24"/>
+        </w:rPr>
+        <w:t>simpulkan</w:t>
+      </w:r>
+      <w:proofErr w:type="spellEnd"/>
+      <w:r>
+        <w:rPr>
+          <w:rFonts w:ascii="Times New Roman" w:eastAsia="Times New Roman" w:hAnsi="Times New Roman" w:cs="Times New Roman"/>
+          <w:color w:val="000000"/>
+          <w:sz w:val="24"/>
+          <w:szCs w:val="24"/>
+        </w:rPr>
+        <w:t xml:space="preserve"> </w:t>
+      </w:r>
+      <w:r>
+        <w:rPr>
+          <w:rFonts w:ascii="Times New Roman" w:eastAsia="Times New Roman" w:hAnsi="Times New Roman" w:cs="Times New Roman"/>
+          <w:color w:val="000000"/>
+          <w:sz w:val="24"/>
+          <w:szCs w:val="24"/>
+        </w:rPr>
+        <w:t xml:space="preserve">data </w:t>
+      </w:r>
+      <w:proofErr w:type="spellStart"/>
+      <w:r>
+        <w:rPr>
+          <w:rFonts w:ascii="Times New Roman" w:eastAsia="Times New Roman" w:hAnsi="Times New Roman" w:cs="Times New Roman"/>
+          <w:color w:val="000000"/>
+          <w:sz w:val="24"/>
+          <w:szCs w:val="24"/>
+        </w:rPr>
+        <w:t>nilainya</w:t>
+      </w:r>
+      <w:proofErr w:type="spellEnd"/>
+      <w:r>
+        <w:rPr>
+          <w:rFonts w:ascii="Times New Roman" w:eastAsia="Times New Roman" w:hAnsi="Times New Roman" w:cs="Times New Roman"/>
+          <w:color w:val="000000"/>
+          <w:sz w:val="24"/>
+          <w:szCs w:val="24"/>
+        </w:rPr>
+        <w:t xml:space="preserve"> </w:t>
+      </w:r>
+      <w:proofErr w:type="spellStart"/>
+      <w:r>
+        <w:rPr>
+          <w:rFonts w:ascii="Times New Roman" w:eastAsia="Times New Roman" w:hAnsi="Times New Roman" w:cs="Times New Roman"/>
+          <w:color w:val="000000"/>
+          <w:sz w:val="24"/>
+          <w:szCs w:val="24"/>
+        </w:rPr>
+        <w:t>tidak</w:t>
+      </w:r>
+      <w:proofErr w:type="spellEnd"/>
+      <w:r>
+        <w:rPr>
+          <w:rFonts w:ascii="Times New Roman" w:eastAsia="Times New Roman" w:hAnsi="Times New Roman" w:cs="Times New Roman"/>
+          <w:color w:val="000000"/>
+          <w:sz w:val="24"/>
+          <w:szCs w:val="24"/>
+        </w:rPr>
+        <w:t xml:space="preserve"> </w:t>
+      </w:r>
+      <w:proofErr w:type="spellStart"/>
+      <w:r>
+        <w:rPr>
+          <w:rFonts w:ascii="Times New Roman" w:eastAsia="Times New Roman" w:hAnsi="Times New Roman" w:cs="Times New Roman"/>
+          <w:color w:val="000000"/>
+          <w:sz w:val="24"/>
+          <w:szCs w:val="24"/>
+        </w:rPr>
+        <w:t>homogen</w:t>
+      </w:r>
+      <w:proofErr w:type="spellEnd"/>
+      <w:r>
+        <w:rPr>
+          <w:rFonts w:ascii="Times New Roman" w:eastAsia="Times New Roman" w:hAnsi="Times New Roman" w:cs="Times New Roman"/>
+          <w:color w:val="000000"/>
+          <w:sz w:val="24"/>
+          <w:szCs w:val="24"/>
+        </w:rPr>
+        <w:t xml:space="preserve"> yang </w:t>
+      </w:r>
+      <w:proofErr w:type="spellStart"/>
+      <w:r>
+        <w:rPr>
+          <w:rFonts w:ascii="Times New Roman" w:eastAsia="Times New Roman" w:hAnsi="Times New Roman" w:cs="Times New Roman"/>
+          <w:color w:val="000000"/>
+          <w:sz w:val="24"/>
+          <w:szCs w:val="24"/>
+        </w:rPr>
+        <w:t>berarti</w:t>
+      </w:r>
+      <w:proofErr w:type="spellEnd"/>
+      <w:r>
+        <w:rPr>
+          <w:rFonts w:ascii="Times New Roman" w:eastAsia="Times New Roman" w:hAnsi="Times New Roman" w:cs="Times New Roman"/>
+          <w:color w:val="000000"/>
+          <w:sz w:val="24"/>
+          <w:szCs w:val="24"/>
+        </w:rPr>
+        <w:t xml:space="preserve"> </w:t>
+      </w:r>
+      <w:proofErr w:type="spellStart"/>
+      <w:r>
+        <w:rPr>
+          <w:rFonts w:ascii="Times New Roman" w:eastAsia="Times New Roman" w:hAnsi="Times New Roman" w:cs="Times New Roman"/>
+          <w:color w:val="000000"/>
+          <w:sz w:val="24"/>
+          <w:szCs w:val="24"/>
+        </w:rPr>
+        <w:t>ada</w:t>
+      </w:r>
+      <w:proofErr w:type="spellEnd"/>
+      <w:r>
+        <w:rPr>
+          <w:rFonts w:ascii="Times New Roman" w:eastAsia="Times New Roman" w:hAnsi="Times New Roman" w:cs="Times New Roman"/>
+          <w:color w:val="000000"/>
+          <w:sz w:val="24"/>
+          <w:szCs w:val="24"/>
+        </w:rPr>
+        <w:t xml:space="preserve"> range </w:t>
       </w:r>
       <w:proofErr w:type="spellStart"/>
       <w:r>
@@ -39041,137 +39069,59 @@
           <w:sz w:val="24"/>
           <w:szCs w:val="24"/>
         </w:rPr>
-        <w:t xml:space="preserve"> yang kami </w:t>
-      </w:r>
-      <w:proofErr w:type="spellStart"/>
-      <w:r>
-        <w:rPr>
-          <w:rFonts w:ascii="Times New Roman" w:eastAsia="Times New Roman" w:hAnsi="Times New Roman" w:cs="Times New Roman"/>
-          <w:color w:val="000000"/>
-          <w:sz w:val="24"/>
-          <w:szCs w:val="24"/>
-        </w:rPr>
-        <w:t>temukan</w:t>
-      </w:r>
-      <w:proofErr w:type="spellEnd"/>
-      <w:r>
-        <w:rPr>
-          <w:rFonts w:ascii="Times New Roman" w:eastAsia="Times New Roman" w:hAnsi="Times New Roman" w:cs="Times New Roman"/>
-          <w:color w:val="000000"/>
-          <w:sz w:val="24"/>
-          <w:szCs w:val="24"/>
-        </w:rPr>
-        <w:t xml:space="preserve"> </w:t>
-      </w:r>
-      <w:proofErr w:type="spellStart"/>
-      <w:r>
-        <w:rPr>
-          <w:rFonts w:ascii="Times New Roman" w:eastAsia="Times New Roman" w:hAnsi="Times New Roman" w:cs="Times New Roman"/>
-          <w:color w:val="000000"/>
-          <w:sz w:val="24"/>
-          <w:szCs w:val="24"/>
-        </w:rPr>
-        <w:t>adalah</w:t>
-      </w:r>
-      <w:proofErr w:type="spellEnd"/>
-      <w:r>
-        <w:rPr>
-          <w:rFonts w:ascii="Times New Roman" w:eastAsia="Times New Roman" w:hAnsi="Times New Roman" w:cs="Times New Roman"/>
-          <w:color w:val="000000"/>
-          <w:sz w:val="24"/>
-          <w:szCs w:val="24"/>
-        </w:rPr>
-        <w:t xml:space="preserve"> </w:t>
-      </w:r>
-      <w:proofErr w:type="spellStart"/>
-      <w:r>
-        <w:rPr>
-          <w:rFonts w:ascii="Times New Roman" w:eastAsia="Times New Roman" w:hAnsi="Times New Roman" w:cs="Times New Roman"/>
-          <w:color w:val="000000"/>
-          <w:sz w:val="24"/>
-          <w:szCs w:val="24"/>
-        </w:rPr>
-        <w:t>datanya</w:t>
-      </w:r>
-      <w:proofErr w:type="spellEnd"/>
-      <w:r>
-        <w:rPr>
-          <w:rFonts w:ascii="Times New Roman" w:eastAsia="Times New Roman" w:hAnsi="Times New Roman" w:cs="Times New Roman"/>
-          <w:color w:val="000000"/>
-          <w:sz w:val="24"/>
-          <w:szCs w:val="24"/>
-        </w:rPr>
-        <w:t xml:space="preserve"> </w:t>
-      </w:r>
-      <w:proofErr w:type="spellStart"/>
-      <w:r>
-        <w:rPr>
-          <w:rFonts w:ascii="Times New Roman" w:eastAsia="Times New Roman" w:hAnsi="Times New Roman" w:cs="Times New Roman"/>
-          <w:color w:val="000000"/>
-          <w:sz w:val="24"/>
-          <w:szCs w:val="24"/>
-        </w:rPr>
-        <w:t>tersebar</w:t>
-      </w:r>
-      <w:proofErr w:type="spellEnd"/>
-      <w:r>
-        <w:rPr>
-          <w:rFonts w:ascii="Times New Roman" w:eastAsia="Times New Roman" w:hAnsi="Times New Roman" w:cs="Times New Roman"/>
-          <w:color w:val="000000"/>
-          <w:sz w:val="24"/>
-          <w:szCs w:val="24"/>
-        </w:rPr>
-        <w:t xml:space="preserve">, </w:t>
-      </w:r>
-      <w:proofErr w:type="spellStart"/>
-      <w:r>
-        <w:rPr>
-          <w:rFonts w:ascii="Times New Roman" w:eastAsia="Times New Roman" w:hAnsi="Times New Roman" w:cs="Times New Roman"/>
-          <w:color w:val="000000"/>
-          <w:sz w:val="24"/>
-          <w:szCs w:val="24"/>
-        </w:rPr>
-        <w:t>bervariasi</w:t>
-      </w:r>
-      <w:proofErr w:type="spellEnd"/>
-      <w:r>
-        <w:rPr>
-          <w:rFonts w:ascii="Times New Roman" w:eastAsia="Times New Roman" w:hAnsi="Times New Roman" w:cs="Times New Roman"/>
-          <w:color w:val="000000"/>
-          <w:sz w:val="24"/>
-          <w:szCs w:val="24"/>
-        </w:rPr>
-        <w:t xml:space="preserve"> dan </w:t>
-      </w:r>
-      <w:proofErr w:type="spellStart"/>
-      <w:r>
-        <w:rPr>
-          <w:rFonts w:ascii="Times New Roman" w:eastAsia="Times New Roman" w:hAnsi="Times New Roman" w:cs="Times New Roman"/>
-          <w:color w:val="000000"/>
-          <w:sz w:val="24"/>
-          <w:szCs w:val="24"/>
-        </w:rPr>
-        <w:t>tidak</w:t>
-      </w:r>
-      <w:proofErr w:type="spellEnd"/>
-      <w:r>
-        <w:rPr>
-          <w:rFonts w:ascii="Times New Roman" w:eastAsia="Times New Roman" w:hAnsi="Times New Roman" w:cs="Times New Roman"/>
-          <w:color w:val="000000"/>
-          <w:sz w:val="24"/>
-          <w:szCs w:val="24"/>
-        </w:rPr>
-        <w:t xml:space="preserve"> </w:t>
-      </w:r>
-      <w:proofErr w:type="spellStart"/>
-      <w:r>
-        <w:rPr>
-          <w:rFonts w:ascii="Times New Roman" w:eastAsia="Times New Roman" w:hAnsi="Times New Roman" w:cs="Times New Roman"/>
-          <w:color w:val="000000"/>
-          <w:sz w:val="24"/>
-          <w:szCs w:val="24"/>
-        </w:rPr>
-        <w:t>berdekatan</w:t>
+        <w:t xml:space="preserve"> yang </w:t>
+      </w:r>
+      <w:proofErr w:type="spellStart"/>
+      <w:r>
+        <w:rPr>
+          <w:rFonts w:ascii="Times New Roman" w:eastAsia="Times New Roman" w:hAnsi="Times New Roman" w:cs="Times New Roman"/>
+          <w:color w:val="000000"/>
+          <w:sz w:val="24"/>
+          <w:szCs w:val="24"/>
+        </w:rPr>
+        <w:t>kurang</w:t>
+      </w:r>
+      <w:bookmarkStart w:id="2" w:name="_GoBack"/>
+      <w:bookmarkEnd w:id="2"/>
+      <w:proofErr w:type="spellEnd"/>
+      <w:r>
+        <w:rPr>
+          <w:rFonts w:ascii="Times New Roman" w:eastAsia="Times New Roman" w:hAnsi="Times New Roman" w:cs="Times New Roman"/>
+          <w:color w:val="000000"/>
+          <w:sz w:val="24"/>
+          <w:szCs w:val="24"/>
+        </w:rPr>
+        <w:t xml:space="preserve"> </w:t>
+      </w:r>
+      <w:proofErr w:type="spellStart"/>
+      <w:r>
+        <w:rPr>
+          <w:rFonts w:ascii="Times New Roman" w:eastAsia="Times New Roman" w:hAnsi="Times New Roman" w:cs="Times New Roman"/>
+          <w:color w:val="000000"/>
+          <w:sz w:val="24"/>
+          <w:szCs w:val="24"/>
+        </w:rPr>
+        <w:t>dari</w:t>
+      </w:r>
+      <w:proofErr w:type="spellEnd"/>
+      <w:r>
+        <w:rPr>
+          <w:rFonts w:ascii="Times New Roman" w:eastAsia="Times New Roman" w:hAnsi="Times New Roman" w:cs="Times New Roman"/>
+          <w:color w:val="000000"/>
+          <w:sz w:val="24"/>
+          <w:szCs w:val="24"/>
+        </w:rPr>
+        <w:t xml:space="preserve"> rata – rata, </w:t>
+      </w:r>
+      <w:proofErr w:type="spellStart"/>
+      <w:r>
+        <w:rPr>
+          <w:rFonts w:ascii="Times New Roman" w:eastAsia="Times New Roman" w:hAnsi="Times New Roman" w:cs="Times New Roman"/>
+          <w:color w:val="000000"/>
+          <w:sz w:val="24"/>
+          <w:szCs w:val="24"/>
+        </w:rPr>
+        <w:t>sama</w:t>
       </w:r>
       <w:proofErr w:type="spellEnd"/>
       <w:r>
@@ -39201,337 +39151,27 @@
           <w:sz w:val="24"/>
           <w:szCs w:val="24"/>
         </w:rPr>
-        <w:t xml:space="preserve"> </w:t>
-      </w:r>
-      <w:proofErr w:type="spellStart"/>
-      <w:r>
-        <w:rPr>
-          <w:rFonts w:ascii="Times New Roman" w:eastAsia="Times New Roman" w:hAnsi="Times New Roman" w:cs="Times New Roman"/>
-          <w:color w:val="000000"/>
-          <w:sz w:val="24"/>
-          <w:szCs w:val="24"/>
-        </w:rPr>
-        <w:t>nilai</w:t>
-      </w:r>
-      <w:proofErr w:type="spellEnd"/>
-      <w:r>
-        <w:rPr>
-          <w:rFonts w:ascii="Times New Roman" w:eastAsia="Times New Roman" w:hAnsi="Times New Roman" w:cs="Times New Roman"/>
-          <w:color w:val="000000"/>
-          <w:sz w:val="24"/>
-          <w:szCs w:val="24"/>
-        </w:rPr>
-        <w:t xml:space="preserve"> rata-rata </w:t>
-      </w:r>
-      <w:proofErr w:type="spellStart"/>
-      <w:r>
-        <w:rPr>
-          <w:rFonts w:ascii="Times New Roman" w:eastAsia="Times New Roman" w:hAnsi="Times New Roman" w:cs="Times New Roman"/>
-          <w:color w:val="000000"/>
-          <w:sz w:val="24"/>
-          <w:szCs w:val="24"/>
-        </w:rPr>
-        <w:t>kesuluruhan</w:t>
-      </w:r>
-      <w:proofErr w:type="spellEnd"/>
-      <w:r>
-        <w:rPr>
-          <w:rFonts w:ascii="Times New Roman" w:eastAsia="Times New Roman" w:hAnsi="Times New Roman" w:cs="Times New Roman"/>
-          <w:color w:val="000000"/>
-          <w:sz w:val="24"/>
-          <w:szCs w:val="24"/>
-        </w:rPr>
-        <w:t>.</w:t>
-      </w:r>
-    </w:p>
-    <w:p>
-      <w:pPr>
-        <w:spacing w:after="0" w:line="360" w:lineRule="auto"/>
-        <w:ind w:left="720"/>
-        <w:jc w:val="both"/>
-        <w:rPr>
-          <w:rFonts w:ascii="Times New Roman" w:eastAsia="Times New Roman" w:hAnsi="Times New Roman" w:cs="Times New Roman"/>
-          <w:sz w:val="24"/>
-          <w:szCs w:val="24"/>
-        </w:rPr>
-      </w:pPr>
-      <w:proofErr w:type="spellStart"/>
-      <w:r>
-        <w:rPr>
-          <w:rFonts w:ascii="Times New Roman" w:eastAsia="Times New Roman" w:hAnsi="Times New Roman" w:cs="Times New Roman"/>
-          <w:color w:val="000000"/>
-          <w:sz w:val="24"/>
-          <w:szCs w:val="24"/>
-        </w:rPr>
-        <w:t>Dengan</w:t>
-      </w:r>
-      <w:proofErr w:type="spellEnd"/>
-      <w:r>
-        <w:rPr>
-          <w:rFonts w:ascii="Times New Roman" w:eastAsia="Times New Roman" w:hAnsi="Times New Roman" w:cs="Times New Roman"/>
-          <w:color w:val="000000"/>
-          <w:sz w:val="24"/>
-          <w:szCs w:val="24"/>
-        </w:rPr>
-        <w:t xml:space="preserve"> </w:t>
-      </w:r>
-      <w:proofErr w:type="spellStart"/>
-      <w:r>
-        <w:rPr>
-          <w:rFonts w:ascii="Times New Roman" w:eastAsia="Times New Roman" w:hAnsi="Times New Roman" w:cs="Times New Roman"/>
-          <w:color w:val="000000"/>
-          <w:sz w:val="24"/>
-          <w:szCs w:val="24"/>
-        </w:rPr>
-        <w:t>itu</w:t>
-      </w:r>
-      <w:proofErr w:type="spellEnd"/>
-      <w:r>
-        <w:rPr>
-          <w:rFonts w:ascii="Times New Roman" w:eastAsia="Times New Roman" w:hAnsi="Times New Roman" w:cs="Times New Roman"/>
-          <w:color w:val="000000"/>
-          <w:sz w:val="24"/>
-          <w:szCs w:val="24"/>
-        </w:rPr>
-        <w:t xml:space="preserve">, </w:t>
-      </w:r>
-      <w:proofErr w:type="spellStart"/>
-      <w:r>
-        <w:rPr>
-          <w:rFonts w:ascii="Times New Roman" w:eastAsia="Times New Roman" w:hAnsi="Times New Roman" w:cs="Times New Roman"/>
-          <w:color w:val="000000"/>
-          <w:sz w:val="24"/>
-          <w:szCs w:val="24"/>
-        </w:rPr>
-        <w:t>dalam</w:t>
-      </w:r>
-      <w:proofErr w:type="spellEnd"/>
-      <w:r>
-        <w:rPr>
-          <w:rFonts w:ascii="Times New Roman" w:eastAsia="Times New Roman" w:hAnsi="Times New Roman" w:cs="Times New Roman"/>
-          <w:color w:val="000000"/>
-          <w:sz w:val="24"/>
-          <w:szCs w:val="24"/>
-        </w:rPr>
-        <w:t xml:space="preserve"> </w:t>
-      </w:r>
-      <w:proofErr w:type="spellStart"/>
-      <w:r>
-        <w:rPr>
-          <w:rFonts w:ascii="Times New Roman" w:eastAsia="Times New Roman" w:hAnsi="Times New Roman" w:cs="Times New Roman"/>
-          <w:color w:val="000000"/>
-          <w:sz w:val="24"/>
-          <w:szCs w:val="24"/>
-        </w:rPr>
-        <w:t>kegiatan</w:t>
-      </w:r>
-      <w:proofErr w:type="spellEnd"/>
-      <w:r>
-        <w:rPr>
-          <w:rFonts w:ascii="Times New Roman" w:eastAsia="Times New Roman" w:hAnsi="Times New Roman" w:cs="Times New Roman"/>
-          <w:color w:val="000000"/>
-          <w:sz w:val="24"/>
-          <w:szCs w:val="24"/>
-        </w:rPr>
-        <w:t xml:space="preserve"> </w:t>
-      </w:r>
-      <w:proofErr w:type="spellStart"/>
-      <w:r>
-        <w:rPr>
-          <w:rFonts w:ascii="Times New Roman" w:eastAsia="Times New Roman" w:hAnsi="Times New Roman" w:cs="Times New Roman"/>
-          <w:color w:val="000000"/>
-          <w:sz w:val="24"/>
-          <w:szCs w:val="24"/>
-        </w:rPr>
-        <w:t>pen</w:t>
-      </w:r>
-      <w:r>
-        <w:rPr>
-          <w:rFonts w:ascii="Times New Roman" w:eastAsia="Times New Roman" w:hAnsi="Times New Roman" w:cs="Times New Roman"/>
-          <w:color w:val="000000"/>
-          <w:sz w:val="24"/>
-          <w:szCs w:val="24"/>
-        </w:rPr>
-        <w:t>e</w:t>
-      </w:r>
-      <w:r>
-        <w:rPr>
-          <w:rFonts w:ascii="Times New Roman" w:eastAsia="Times New Roman" w:hAnsi="Times New Roman" w:cs="Times New Roman"/>
-          <w:color w:val="000000"/>
-          <w:sz w:val="24"/>
-          <w:szCs w:val="24"/>
-        </w:rPr>
-        <w:t>litian</w:t>
-      </w:r>
-      <w:proofErr w:type="spellEnd"/>
-      <w:r>
-        <w:rPr>
-          <w:rFonts w:ascii="Times New Roman" w:eastAsia="Times New Roman" w:hAnsi="Times New Roman" w:cs="Times New Roman"/>
-          <w:color w:val="000000"/>
-          <w:sz w:val="24"/>
-          <w:szCs w:val="24"/>
-        </w:rPr>
-        <w:t xml:space="preserve"> </w:t>
-      </w:r>
-      <w:proofErr w:type="spellStart"/>
-      <w:r>
-        <w:rPr>
-          <w:rFonts w:ascii="Times New Roman" w:eastAsia="Times New Roman" w:hAnsi="Times New Roman" w:cs="Times New Roman"/>
-          <w:color w:val="000000"/>
-          <w:sz w:val="24"/>
-          <w:szCs w:val="24"/>
-        </w:rPr>
-        <w:t>ukuran</w:t>
-      </w:r>
-      <w:proofErr w:type="spellEnd"/>
-      <w:r>
-        <w:rPr>
-          <w:rFonts w:ascii="Times New Roman" w:eastAsia="Times New Roman" w:hAnsi="Times New Roman" w:cs="Times New Roman"/>
-          <w:color w:val="000000"/>
-          <w:sz w:val="24"/>
-          <w:szCs w:val="24"/>
-        </w:rPr>
-        <w:t xml:space="preserve"> </w:t>
-      </w:r>
-      <w:proofErr w:type="spellStart"/>
-      <w:r>
-        <w:rPr>
-          <w:rFonts w:ascii="Times New Roman" w:eastAsia="Times New Roman" w:hAnsi="Times New Roman" w:cs="Times New Roman"/>
-          <w:color w:val="000000"/>
-          <w:sz w:val="24"/>
-          <w:szCs w:val="24"/>
-        </w:rPr>
-        <w:t>penyebaran</w:t>
-      </w:r>
-      <w:proofErr w:type="spellEnd"/>
-      <w:r>
-        <w:rPr>
-          <w:rFonts w:ascii="Times New Roman" w:eastAsia="Times New Roman" w:hAnsi="Times New Roman" w:cs="Times New Roman"/>
-          <w:color w:val="000000"/>
-          <w:sz w:val="24"/>
-          <w:szCs w:val="24"/>
-        </w:rPr>
-        <w:t xml:space="preserve"> data pada </w:t>
-      </w:r>
-      <w:proofErr w:type="spellStart"/>
-      <w:r>
-        <w:rPr>
-          <w:rFonts w:ascii="Times New Roman" w:eastAsia="Times New Roman" w:hAnsi="Times New Roman" w:cs="Times New Roman"/>
-          <w:color w:val="000000"/>
-          <w:sz w:val="24"/>
-          <w:szCs w:val="24"/>
-        </w:rPr>
-        <w:t>nilai</w:t>
-      </w:r>
-      <w:proofErr w:type="spellEnd"/>
-      <w:r>
-        <w:rPr>
-          <w:rFonts w:ascii="Times New Roman" w:eastAsia="Times New Roman" w:hAnsi="Times New Roman" w:cs="Times New Roman"/>
-          <w:color w:val="000000"/>
-          <w:sz w:val="24"/>
-          <w:szCs w:val="24"/>
-        </w:rPr>
-        <w:t xml:space="preserve"> yang kami </w:t>
-      </w:r>
-      <w:proofErr w:type="spellStart"/>
-      <w:r>
-        <w:rPr>
-          <w:rFonts w:ascii="Times New Roman" w:eastAsia="Times New Roman" w:hAnsi="Times New Roman" w:cs="Times New Roman"/>
-          <w:color w:val="000000"/>
-          <w:sz w:val="24"/>
-          <w:szCs w:val="24"/>
-        </w:rPr>
-        <w:t>gunakan</w:t>
-      </w:r>
-      <w:proofErr w:type="spellEnd"/>
-      <w:r>
-        <w:rPr>
-          <w:rFonts w:ascii="Times New Roman" w:eastAsia="Times New Roman" w:hAnsi="Times New Roman" w:cs="Times New Roman"/>
-          <w:color w:val="000000"/>
-          <w:sz w:val="24"/>
-          <w:szCs w:val="24"/>
-        </w:rPr>
-        <w:t xml:space="preserve">, </w:t>
-      </w:r>
-      <w:proofErr w:type="spellStart"/>
-      <w:r>
-        <w:rPr>
-          <w:rFonts w:ascii="Times New Roman" w:eastAsia="Times New Roman" w:hAnsi="Times New Roman" w:cs="Times New Roman"/>
-          <w:color w:val="000000"/>
-          <w:sz w:val="24"/>
-          <w:szCs w:val="24"/>
-        </w:rPr>
-        <w:t>yaitu</w:t>
-      </w:r>
-      <w:proofErr w:type="spellEnd"/>
-      <w:r>
-        <w:rPr>
-          <w:rFonts w:ascii="Times New Roman" w:eastAsia="Times New Roman" w:hAnsi="Times New Roman" w:cs="Times New Roman"/>
-          <w:color w:val="000000"/>
-          <w:sz w:val="24"/>
-          <w:szCs w:val="24"/>
-        </w:rPr>
-        <w:t xml:space="preserve"> </w:t>
-      </w:r>
-      <w:proofErr w:type="spellStart"/>
-      <w:r>
-        <w:rPr>
-          <w:rFonts w:ascii="Times New Roman" w:eastAsia="Times New Roman" w:hAnsi="Times New Roman" w:cs="Times New Roman"/>
-          <w:color w:val="000000"/>
-          <w:sz w:val="24"/>
-          <w:szCs w:val="24"/>
-        </w:rPr>
-        <w:t>nilai</w:t>
-      </w:r>
-      <w:proofErr w:type="spellEnd"/>
-      <w:r>
-        <w:rPr>
-          <w:rFonts w:ascii="Times New Roman" w:eastAsia="Times New Roman" w:hAnsi="Times New Roman" w:cs="Times New Roman"/>
-          <w:color w:val="000000"/>
-          <w:sz w:val="24"/>
-          <w:szCs w:val="24"/>
-        </w:rPr>
-        <w:t xml:space="preserve"> </w:t>
-      </w:r>
-      <w:proofErr w:type="spellStart"/>
-      <w:r>
-        <w:rPr>
-          <w:rFonts w:ascii="Times New Roman" w:eastAsia="Times New Roman" w:hAnsi="Times New Roman" w:cs="Times New Roman"/>
-          <w:color w:val="000000"/>
-          <w:sz w:val="24"/>
-          <w:szCs w:val="24"/>
-        </w:rPr>
-        <w:t>mata</w:t>
-      </w:r>
-      <w:proofErr w:type="spellEnd"/>
-      <w:r>
-        <w:rPr>
-          <w:rFonts w:ascii="Times New Roman" w:eastAsia="Times New Roman" w:hAnsi="Times New Roman" w:cs="Times New Roman"/>
-          <w:color w:val="000000"/>
-          <w:sz w:val="24"/>
-          <w:szCs w:val="24"/>
-        </w:rPr>
-        <w:t xml:space="preserve"> </w:t>
-      </w:r>
-      <w:proofErr w:type="spellStart"/>
-      <w:r>
-        <w:rPr>
-          <w:rFonts w:ascii="Times New Roman" w:eastAsia="Times New Roman" w:hAnsi="Times New Roman" w:cs="Times New Roman"/>
-          <w:color w:val="000000"/>
-          <w:sz w:val="24"/>
-          <w:szCs w:val="24"/>
-        </w:rPr>
-        <w:t>pelajaran</w:t>
-      </w:r>
-      <w:proofErr w:type="spellEnd"/>
-      <w:r>
-        <w:rPr>
-          <w:rFonts w:ascii="Times New Roman" w:eastAsia="Times New Roman" w:hAnsi="Times New Roman" w:cs="Times New Roman"/>
-          <w:color w:val="000000"/>
-          <w:sz w:val="24"/>
-          <w:szCs w:val="24"/>
-        </w:rPr>
-        <w:t xml:space="preserve"> agama Islam </w:t>
+        <w:t xml:space="preserve"> rata – rata dan </w:t>
+      </w:r>
+      <w:proofErr w:type="spellStart"/>
+      <w:r>
+        <w:rPr>
+          <w:rFonts w:ascii="Times New Roman" w:eastAsia="Times New Roman" w:hAnsi="Times New Roman" w:cs="Times New Roman"/>
+          <w:color w:val="000000"/>
+          <w:sz w:val="24"/>
+          <w:szCs w:val="24"/>
+        </w:rPr>
+        <w:t>lebih</w:t>
+      </w:r>
+      <w:proofErr w:type="spellEnd"/>
+      <w:r>
+        <w:rPr>
+          <w:rFonts w:ascii="Times New Roman" w:eastAsia="Times New Roman" w:hAnsi="Times New Roman" w:cs="Times New Roman"/>
+          <w:color w:val="000000"/>
+          <w:sz w:val="24"/>
+          <w:szCs w:val="24"/>
+        </w:rPr>
+        <w:t xml:space="preserve"> </w:t>
       </w:r>
       <w:proofErr w:type="spellStart"/>
       <w:r>
@@ -39551,649 +39191,7 @@
           <w:sz w:val="24"/>
           <w:szCs w:val="24"/>
         </w:rPr>
-        <w:t xml:space="preserve"> 50 </w:t>
-      </w:r>
-      <w:proofErr w:type="spellStart"/>
-      <w:r>
-        <w:rPr>
-          <w:rFonts w:ascii="Times New Roman" w:eastAsia="Times New Roman" w:hAnsi="Times New Roman" w:cs="Times New Roman"/>
-          <w:color w:val="000000"/>
-          <w:sz w:val="24"/>
-          <w:szCs w:val="24"/>
-        </w:rPr>
-        <w:t>siswa</w:t>
-      </w:r>
-      <w:proofErr w:type="spellEnd"/>
-      <w:r>
-        <w:rPr>
-          <w:rFonts w:ascii="Times New Roman" w:eastAsia="Times New Roman" w:hAnsi="Times New Roman" w:cs="Times New Roman"/>
-          <w:color w:val="000000"/>
-          <w:sz w:val="24"/>
-          <w:szCs w:val="24"/>
-        </w:rPr>
-        <w:t xml:space="preserve">, kami </w:t>
-      </w:r>
-      <w:proofErr w:type="spellStart"/>
-      <w:r>
-        <w:rPr>
-          <w:rFonts w:ascii="Times New Roman" w:eastAsia="Times New Roman" w:hAnsi="Times New Roman" w:cs="Times New Roman"/>
-          <w:color w:val="000000"/>
-          <w:sz w:val="24"/>
-          <w:szCs w:val="24"/>
-        </w:rPr>
-        <w:t>simpulkan</w:t>
-      </w:r>
-      <w:proofErr w:type="spellEnd"/>
-      <w:r>
-        <w:rPr>
-          <w:rFonts w:ascii="Times New Roman" w:eastAsia="Times New Roman" w:hAnsi="Times New Roman" w:cs="Times New Roman"/>
-          <w:color w:val="000000"/>
-          <w:sz w:val="24"/>
-          <w:szCs w:val="24"/>
-        </w:rPr>
-        <w:t xml:space="preserve"> </w:t>
-      </w:r>
-      <w:proofErr w:type="spellStart"/>
-      <w:r>
-        <w:rPr>
-          <w:rFonts w:ascii="Times New Roman" w:eastAsia="Times New Roman" w:hAnsi="Times New Roman" w:cs="Times New Roman"/>
-          <w:color w:val="000000"/>
-          <w:sz w:val="24"/>
-          <w:szCs w:val="24"/>
-        </w:rPr>
-        <w:t>bahwa</w:t>
-      </w:r>
-      <w:proofErr w:type="spellEnd"/>
-      <w:r>
-        <w:rPr>
-          <w:rFonts w:ascii="Times New Roman" w:eastAsia="Times New Roman" w:hAnsi="Times New Roman" w:cs="Times New Roman"/>
-          <w:color w:val="000000"/>
-          <w:sz w:val="24"/>
-          <w:szCs w:val="24"/>
-        </w:rPr>
-        <w:t xml:space="preserve"> </w:t>
-      </w:r>
-      <w:proofErr w:type="spellStart"/>
-      <w:r>
-        <w:rPr>
-          <w:rFonts w:ascii="Times New Roman" w:eastAsia="Times New Roman" w:hAnsi="Times New Roman" w:cs="Times New Roman"/>
-          <w:color w:val="000000"/>
-          <w:sz w:val="24"/>
-          <w:szCs w:val="24"/>
-        </w:rPr>
-        <w:t>n</w:t>
-      </w:r>
-      <w:r>
-        <w:rPr>
-          <w:rFonts w:ascii="Times New Roman" w:eastAsia="Times New Roman" w:hAnsi="Times New Roman" w:cs="Times New Roman"/>
-          <w:color w:val="000000"/>
-          <w:sz w:val="24"/>
-          <w:szCs w:val="24"/>
-        </w:rPr>
-        <w:t>ilai-nilai</w:t>
-      </w:r>
-      <w:proofErr w:type="spellEnd"/>
-      <w:r>
-        <w:rPr>
-          <w:rFonts w:ascii="Times New Roman" w:eastAsia="Times New Roman" w:hAnsi="Times New Roman" w:cs="Times New Roman"/>
-          <w:color w:val="000000"/>
-          <w:sz w:val="24"/>
-          <w:szCs w:val="24"/>
-        </w:rPr>
-        <w:t xml:space="preserve"> pada data yang kami </w:t>
-      </w:r>
-      <w:proofErr w:type="spellStart"/>
-      <w:r>
-        <w:rPr>
-          <w:rFonts w:ascii="Times New Roman" w:eastAsia="Times New Roman" w:hAnsi="Times New Roman" w:cs="Times New Roman"/>
-          <w:color w:val="000000"/>
-          <w:sz w:val="24"/>
-          <w:szCs w:val="24"/>
-        </w:rPr>
-        <w:t>gunakan</w:t>
-      </w:r>
-      <w:proofErr w:type="spellEnd"/>
-      <w:r>
-        <w:rPr>
-          <w:rFonts w:ascii="Times New Roman" w:eastAsia="Times New Roman" w:hAnsi="Times New Roman" w:cs="Times New Roman"/>
-          <w:color w:val="000000"/>
-          <w:sz w:val="24"/>
-          <w:szCs w:val="24"/>
-        </w:rPr>
-        <w:t xml:space="preserve"> </w:t>
-      </w:r>
-      <w:proofErr w:type="spellStart"/>
-      <w:r>
-        <w:rPr>
-          <w:rFonts w:ascii="Times New Roman" w:eastAsia="Times New Roman" w:hAnsi="Times New Roman" w:cs="Times New Roman"/>
-          <w:color w:val="000000"/>
-          <w:sz w:val="24"/>
-          <w:szCs w:val="24"/>
-        </w:rPr>
-        <w:t>itu</w:t>
-      </w:r>
-      <w:proofErr w:type="spellEnd"/>
-      <w:r>
-        <w:rPr>
-          <w:rFonts w:ascii="Times New Roman" w:eastAsia="Times New Roman" w:hAnsi="Times New Roman" w:cs="Times New Roman"/>
-          <w:color w:val="000000"/>
-          <w:sz w:val="24"/>
-          <w:szCs w:val="24"/>
-        </w:rPr>
-        <w:t xml:space="preserve"> </w:t>
-      </w:r>
-      <w:proofErr w:type="spellStart"/>
-      <w:r>
-        <w:rPr>
-          <w:rFonts w:ascii="Times New Roman" w:eastAsia="Times New Roman" w:hAnsi="Times New Roman" w:cs="Times New Roman"/>
-          <w:color w:val="000000"/>
-          <w:sz w:val="24"/>
-          <w:szCs w:val="24"/>
-        </w:rPr>
-        <w:t>tersebar</w:t>
-      </w:r>
-      <w:proofErr w:type="spellEnd"/>
-      <w:r>
-        <w:rPr>
-          <w:rFonts w:ascii="Times New Roman" w:eastAsia="Times New Roman" w:hAnsi="Times New Roman" w:cs="Times New Roman"/>
-          <w:color w:val="000000"/>
-          <w:sz w:val="24"/>
-          <w:szCs w:val="24"/>
-        </w:rPr>
-        <w:t xml:space="preserve">, </w:t>
-      </w:r>
-      <w:r>
-        <w:rPr>
-          <w:rFonts w:ascii="Times New Roman" w:eastAsia="Times New Roman" w:hAnsi="Times New Roman" w:cs="Times New Roman"/>
-          <w:color w:val="000000"/>
-          <w:sz w:val="24"/>
-          <w:szCs w:val="24"/>
-        </w:rPr>
-        <w:t xml:space="preserve">Dan </w:t>
-      </w:r>
-      <w:proofErr w:type="spellStart"/>
-      <w:r>
-        <w:rPr>
-          <w:rFonts w:ascii="Times New Roman" w:eastAsia="Times New Roman" w:hAnsi="Times New Roman" w:cs="Times New Roman"/>
-          <w:color w:val="000000"/>
-          <w:sz w:val="24"/>
-          <w:szCs w:val="24"/>
-        </w:rPr>
-        <w:t>berdasarkan</w:t>
-      </w:r>
-      <w:proofErr w:type="spellEnd"/>
-      <w:r>
-        <w:rPr>
-          <w:rFonts w:ascii="Times New Roman" w:eastAsia="Times New Roman" w:hAnsi="Times New Roman" w:cs="Times New Roman"/>
-          <w:color w:val="000000"/>
-          <w:sz w:val="24"/>
-          <w:szCs w:val="24"/>
-        </w:rPr>
-        <w:t xml:space="preserve"> </w:t>
-      </w:r>
-      <w:proofErr w:type="spellStart"/>
-      <w:r>
-        <w:rPr>
-          <w:rFonts w:ascii="Times New Roman" w:eastAsia="Times New Roman" w:hAnsi="Times New Roman" w:cs="Times New Roman"/>
-          <w:color w:val="000000"/>
-          <w:sz w:val="24"/>
-          <w:szCs w:val="24"/>
-        </w:rPr>
-        <w:t>hasil</w:t>
-      </w:r>
-      <w:proofErr w:type="spellEnd"/>
-      <w:r>
-        <w:rPr>
-          <w:rFonts w:ascii="Times New Roman" w:eastAsia="Times New Roman" w:hAnsi="Times New Roman" w:cs="Times New Roman"/>
-          <w:color w:val="000000"/>
-          <w:sz w:val="24"/>
-          <w:szCs w:val="24"/>
-        </w:rPr>
-        <w:t xml:space="preserve"> </w:t>
-      </w:r>
-      <w:proofErr w:type="spellStart"/>
-      <w:r>
-        <w:rPr>
-          <w:rFonts w:ascii="Times New Roman" w:eastAsia="Times New Roman" w:hAnsi="Times New Roman" w:cs="Times New Roman"/>
-          <w:color w:val="000000"/>
-          <w:sz w:val="24"/>
-          <w:szCs w:val="24"/>
-        </w:rPr>
-        <w:t>dari</w:t>
-      </w:r>
-      <w:proofErr w:type="spellEnd"/>
-      <w:r>
-        <w:rPr>
-          <w:rFonts w:ascii="Times New Roman" w:eastAsia="Times New Roman" w:hAnsi="Times New Roman" w:cs="Times New Roman"/>
-          <w:color w:val="000000"/>
-          <w:sz w:val="24"/>
-          <w:szCs w:val="24"/>
-        </w:rPr>
-        <w:t xml:space="preserve"> </w:t>
-      </w:r>
-      <w:proofErr w:type="spellStart"/>
-      <w:r>
-        <w:rPr>
-          <w:rFonts w:ascii="Times New Roman" w:eastAsia="Times New Roman" w:hAnsi="Times New Roman" w:cs="Times New Roman"/>
-          <w:color w:val="000000"/>
-          <w:sz w:val="24"/>
-          <w:szCs w:val="24"/>
-        </w:rPr>
-        <w:t>nilai</w:t>
-      </w:r>
-      <w:proofErr w:type="spellEnd"/>
-      <w:r>
-        <w:rPr>
-          <w:rFonts w:ascii="Times New Roman" w:eastAsia="Times New Roman" w:hAnsi="Times New Roman" w:cs="Times New Roman"/>
-          <w:color w:val="000000"/>
-          <w:sz w:val="24"/>
-          <w:szCs w:val="24"/>
-        </w:rPr>
-        <w:t xml:space="preserve"> </w:t>
-      </w:r>
-      <w:proofErr w:type="spellStart"/>
-      <w:r>
-        <w:rPr>
-          <w:rFonts w:ascii="Times New Roman" w:eastAsia="Times New Roman" w:hAnsi="Times New Roman" w:cs="Times New Roman"/>
-          <w:color w:val="000000"/>
-          <w:sz w:val="24"/>
-          <w:szCs w:val="24"/>
-        </w:rPr>
-        <w:t>standar</w:t>
-      </w:r>
-      <w:proofErr w:type="spellEnd"/>
-      <w:r>
-        <w:rPr>
-          <w:rFonts w:ascii="Times New Roman" w:eastAsia="Times New Roman" w:hAnsi="Times New Roman" w:cs="Times New Roman"/>
-          <w:color w:val="000000"/>
-          <w:sz w:val="24"/>
-          <w:szCs w:val="24"/>
-        </w:rPr>
-        <w:t xml:space="preserve"> </w:t>
-      </w:r>
-      <w:proofErr w:type="spellStart"/>
-      <w:r>
-        <w:rPr>
-          <w:rFonts w:ascii="Times New Roman" w:eastAsia="Times New Roman" w:hAnsi="Times New Roman" w:cs="Times New Roman"/>
-          <w:color w:val="000000"/>
-          <w:sz w:val="24"/>
-          <w:szCs w:val="24"/>
-        </w:rPr>
-        <w:t>deviasi</w:t>
-      </w:r>
-      <w:proofErr w:type="spellEnd"/>
-      <w:r>
-        <w:rPr>
-          <w:rFonts w:ascii="Times New Roman" w:eastAsia="Times New Roman" w:hAnsi="Times New Roman" w:cs="Times New Roman"/>
-          <w:color w:val="000000"/>
-          <w:sz w:val="24"/>
-          <w:szCs w:val="24"/>
-        </w:rPr>
-        <w:t xml:space="preserve"> dan </w:t>
-      </w:r>
-      <w:proofErr w:type="spellStart"/>
-      <w:r>
-        <w:rPr>
-          <w:rFonts w:ascii="Times New Roman" w:eastAsia="Times New Roman" w:hAnsi="Times New Roman" w:cs="Times New Roman"/>
-          <w:color w:val="000000"/>
-          <w:sz w:val="24"/>
-          <w:szCs w:val="24"/>
-        </w:rPr>
-        <w:t>nilai</w:t>
-      </w:r>
-      <w:proofErr w:type="spellEnd"/>
-      <w:r>
-        <w:rPr>
-          <w:rFonts w:ascii="Times New Roman" w:eastAsia="Times New Roman" w:hAnsi="Times New Roman" w:cs="Times New Roman"/>
-          <w:color w:val="000000"/>
-          <w:sz w:val="24"/>
-          <w:szCs w:val="24"/>
-        </w:rPr>
-        <w:t xml:space="preserve"> </w:t>
-      </w:r>
-      <w:proofErr w:type="spellStart"/>
-      <w:r>
-        <w:rPr>
-          <w:rFonts w:ascii="Times New Roman" w:eastAsia="Times New Roman" w:hAnsi="Times New Roman" w:cs="Times New Roman"/>
-          <w:color w:val="000000"/>
-          <w:sz w:val="24"/>
-          <w:szCs w:val="24"/>
-        </w:rPr>
-        <w:t>kuartil</w:t>
-      </w:r>
-      <w:proofErr w:type="spellEnd"/>
-      <w:r>
-        <w:rPr>
-          <w:rFonts w:ascii="Times New Roman" w:eastAsia="Times New Roman" w:hAnsi="Times New Roman" w:cs="Times New Roman"/>
-          <w:color w:val="000000"/>
-          <w:sz w:val="24"/>
-          <w:szCs w:val="24"/>
-        </w:rPr>
-        <w:t xml:space="preserve"> 1 </w:t>
-      </w:r>
-      <w:proofErr w:type="spellStart"/>
-      <w:r>
-        <w:rPr>
-          <w:rFonts w:ascii="Times New Roman" w:eastAsia="Times New Roman" w:hAnsi="Times New Roman" w:cs="Times New Roman"/>
-          <w:color w:val="000000"/>
-          <w:sz w:val="24"/>
-          <w:szCs w:val="24"/>
-        </w:rPr>
-        <w:t>sampai</w:t>
-      </w:r>
-      <w:proofErr w:type="spellEnd"/>
-      <w:r>
-        <w:rPr>
-          <w:rFonts w:ascii="Times New Roman" w:eastAsia="Times New Roman" w:hAnsi="Times New Roman" w:cs="Times New Roman"/>
-          <w:color w:val="000000"/>
-          <w:sz w:val="24"/>
-          <w:szCs w:val="24"/>
-        </w:rPr>
-        <w:t xml:space="preserve"> </w:t>
-      </w:r>
-      <w:proofErr w:type="spellStart"/>
-      <w:r>
-        <w:rPr>
-          <w:rFonts w:ascii="Times New Roman" w:eastAsia="Times New Roman" w:hAnsi="Times New Roman" w:cs="Times New Roman"/>
-          <w:color w:val="000000"/>
-          <w:sz w:val="24"/>
-          <w:szCs w:val="24"/>
-        </w:rPr>
-        <w:t>kuartil</w:t>
-      </w:r>
-      <w:proofErr w:type="spellEnd"/>
-      <w:r>
-        <w:rPr>
-          <w:rFonts w:ascii="Times New Roman" w:eastAsia="Times New Roman" w:hAnsi="Times New Roman" w:cs="Times New Roman"/>
-          <w:color w:val="000000"/>
-          <w:sz w:val="24"/>
-          <w:szCs w:val="24"/>
-        </w:rPr>
-        <w:t xml:space="preserve"> </w:t>
-      </w:r>
-      <w:r>
-        <w:rPr>
-          <w:rFonts w:ascii="Times New Roman" w:eastAsia="Times New Roman" w:hAnsi="Times New Roman" w:cs="Times New Roman"/>
-          <w:color w:val="000000"/>
-          <w:sz w:val="24"/>
-          <w:szCs w:val="24"/>
-        </w:rPr>
-        <w:t>3</w:t>
-      </w:r>
-      <w:r>
-        <w:rPr>
-          <w:rFonts w:ascii="Times New Roman" w:eastAsia="Times New Roman" w:hAnsi="Times New Roman" w:cs="Times New Roman"/>
-          <w:color w:val="000000"/>
-          <w:sz w:val="24"/>
-          <w:szCs w:val="24"/>
-        </w:rPr>
-        <w:t xml:space="preserve">, kami </w:t>
-      </w:r>
-      <w:proofErr w:type="spellStart"/>
-      <w:r>
-        <w:rPr>
-          <w:rFonts w:ascii="Times New Roman" w:eastAsia="Times New Roman" w:hAnsi="Times New Roman" w:cs="Times New Roman"/>
-          <w:color w:val="000000"/>
-          <w:sz w:val="24"/>
-          <w:szCs w:val="24"/>
-        </w:rPr>
-        <w:t>simpulkan</w:t>
-      </w:r>
-      <w:proofErr w:type="spellEnd"/>
-      <w:r>
-        <w:rPr>
-          <w:rFonts w:ascii="Times New Roman" w:eastAsia="Times New Roman" w:hAnsi="Times New Roman" w:cs="Times New Roman"/>
-          <w:color w:val="000000"/>
-          <w:sz w:val="24"/>
-          <w:szCs w:val="24"/>
-        </w:rPr>
-        <w:t xml:space="preserve"> juga </w:t>
-      </w:r>
-      <w:proofErr w:type="spellStart"/>
-      <w:r>
-        <w:rPr>
-          <w:rFonts w:ascii="Times New Roman" w:eastAsia="Times New Roman" w:hAnsi="Times New Roman" w:cs="Times New Roman"/>
-          <w:color w:val="000000"/>
-          <w:sz w:val="24"/>
-          <w:szCs w:val="24"/>
-        </w:rPr>
-        <w:t>mayoritasnya</w:t>
-      </w:r>
-      <w:proofErr w:type="spellEnd"/>
-      <w:r>
-        <w:rPr>
-          <w:rFonts w:ascii="Times New Roman" w:eastAsia="Times New Roman" w:hAnsi="Times New Roman" w:cs="Times New Roman"/>
-          <w:color w:val="000000"/>
-          <w:sz w:val="24"/>
-          <w:szCs w:val="24"/>
-        </w:rPr>
-        <w:t xml:space="preserve"> </w:t>
-      </w:r>
-      <w:proofErr w:type="spellStart"/>
-      <w:r>
-        <w:rPr>
-          <w:rFonts w:ascii="Times New Roman" w:eastAsia="Times New Roman" w:hAnsi="Times New Roman" w:cs="Times New Roman"/>
-          <w:color w:val="000000"/>
-          <w:sz w:val="24"/>
-          <w:szCs w:val="24"/>
-        </w:rPr>
-        <w:t>tersebar</w:t>
-      </w:r>
-      <w:proofErr w:type="spellEnd"/>
-      <w:r>
-        <w:rPr>
-          <w:rFonts w:ascii="Times New Roman" w:eastAsia="Times New Roman" w:hAnsi="Times New Roman" w:cs="Times New Roman"/>
-          <w:color w:val="000000"/>
-          <w:sz w:val="24"/>
-          <w:szCs w:val="24"/>
-        </w:rPr>
-        <w:t xml:space="preserve"> di </w:t>
-      </w:r>
-      <w:proofErr w:type="spellStart"/>
-      <w:r>
-        <w:rPr>
-          <w:rFonts w:ascii="Times New Roman" w:eastAsia="Times New Roman" w:hAnsi="Times New Roman" w:cs="Times New Roman"/>
-          <w:color w:val="000000"/>
-          <w:sz w:val="24"/>
-          <w:szCs w:val="24"/>
-        </w:rPr>
-        <w:t>atas</w:t>
-      </w:r>
-      <w:proofErr w:type="spellEnd"/>
-      <w:r>
-        <w:rPr>
-          <w:rFonts w:ascii="Times New Roman" w:eastAsia="Times New Roman" w:hAnsi="Times New Roman" w:cs="Times New Roman"/>
-          <w:color w:val="000000"/>
-          <w:sz w:val="24"/>
-          <w:szCs w:val="24"/>
-        </w:rPr>
-        <w:t xml:space="preserve"> </w:t>
-      </w:r>
-      <w:proofErr w:type="spellStart"/>
-      <w:r>
-        <w:rPr>
-          <w:rFonts w:ascii="Times New Roman" w:eastAsia="Times New Roman" w:hAnsi="Times New Roman" w:cs="Times New Roman"/>
-          <w:color w:val="000000"/>
-          <w:sz w:val="24"/>
-          <w:szCs w:val="24"/>
-        </w:rPr>
-        <w:t>nilai</w:t>
-      </w:r>
-      <w:proofErr w:type="spellEnd"/>
-      <w:r>
-        <w:rPr>
-          <w:rFonts w:ascii="Times New Roman" w:eastAsia="Times New Roman" w:hAnsi="Times New Roman" w:cs="Times New Roman"/>
-          <w:color w:val="000000"/>
-          <w:sz w:val="24"/>
-          <w:szCs w:val="24"/>
-        </w:rPr>
-        <w:t xml:space="preserve"> rata-rata </w:t>
-      </w:r>
-      <w:proofErr w:type="spellStart"/>
-      <w:r>
-        <w:rPr>
-          <w:rFonts w:ascii="Times New Roman" w:eastAsia="Times New Roman" w:hAnsi="Times New Roman" w:cs="Times New Roman"/>
-          <w:color w:val="000000"/>
-          <w:sz w:val="24"/>
-          <w:szCs w:val="24"/>
-        </w:rPr>
-        <w:t>mengingat</w:t>
-      </w:r>
-      <w:proofErr w:type="spellEnd"/>
-      <w:r>
-        <w:rPr>
-          <w:rFonts w:ascii="Times New Roman" w:eastAsia="Times New Roman" w:hAnsi="Times New Roman" w:cs="Times New Roman"/>
-          <w:color w:val="000000"/>
-          <w:sz w:val="24"/>
-          <w:szCs w:val="24"/>
-        </w:rPr>
-        <w:t xml:space="preserve"> </w:t>
-      </w:r>
-      <w:proofErr w:type="spellStart"/>
-      <w:r>
-        <w:rPr>
-          <w:rFonts w:ascii="Times New Roman" w:eastAsia="Times New Roman" w:hAnsi="Times New Roman" w:cs="Times New Roman"/>
-          <w:color w:val="000000"/>
-          <w:sz w:val="24"/>
-          <w:szCs w:val="24"/>
-        </w:rPr>
-        <w:t>bahwa</w:t>
-      </w:r>
-      <w:proofErr w:type="spellEnd"/>
-      <w:r>
-        <w:rPr>
-          <w:rFonts w:ascii="Times New Roman" w:eastAsia="Times New Roman" w:hAnsi="Times New Roman" w:cs="Times New Roman"/>
-          <w:color w:val="000000"/>
-          <w:sz w:val="24"/>
-          <w:szCs w:val="24"/>
-        </w:rPr>
-        <w:t xml:space="preserve"> </w:t>
-      </w:r>
-      <w:proofErr w:type="spellStart"/>
-      <w:r>
-        <w:rPr>
-          <w:rFonts w:ascii="Times New Roman" w:eastAsia="Times New Roman" w:hAnsi="Times New Roman" w:cs="Times New Roman"/>
-          <w:color w:val="000000"/>
-          <w:sz w:val="24"/>
-          <w:szCs w:val="24"/>
-        </w:rPr>
-        <w:t>batas</w:t>
-      </w:r>
-      <w:proofErr w:type="spellEnd"/>
-      <w:r>
-        <w:rPr>
-          <w:rFonts w:ascii="Times New Roman" w:eastAsia="Times New Roman" w:hAnsi="Times New Roman" w:cs="Times New Roman"/>
-          <w:color w:val="000000"/>
-          <w:sz w:val="24"/>
-          <w:szCs w:val="24"/>
-        </w:rPr>
-        <w:t xml:space="preserve"> </w:t>
-      </w:r>
-      <w:proofErr w:type="spellStart"/>
-      <w:r>
-        <w:rPr>
-          <w:rFonts w:ascii="Times New Roman" w:eastAsia="Times New Roman" w:hAnsi="Times New Roman" w:cs="Times New Roman"/>
-          <w:color w:val="000000"/>
-          <w:sz w:val="24"/>
-          <w:szCs w:val="24"/>
-        </w:rPr>
-        <w:t>bawah</w:t>
-      </w:r>
-      <w:proofErr w:type="spellEnd"/>
-      <w:r>
-        <w:rPr>
-          <w:rFonts w:ascii="Times New Roman" w:eastAsia="Times New Roman" w:hAnsi="Times New Roman" w:cs="Times New Roman"/>
-          <w:color w:val="000000"/>
-          <w:sz w:val="24"/>
-          <w:szCs w:val="24"/>
-        </w:rPr>
-        <w:t xml:space="preserve"> </w:t>
-      </w:r>
-      <m:oMath>
-        <m:sSub>
-          <m:sSubPr>
-            <m:ctrlPr>
-              <w:rPr>
-                <w:rFonts w:ascii="Cambria Math" w:eastAsia="Times New Roman" w:hAnsi="Cambria Math" w:cs="Times New Roman"/>
-                <w:i/>
-                <w:color w:val="000000"/>
-                <w:sz w:val="24"/>
-                <w:szCs w:val="24"/>
-              </w:rPr>
-            </m:ctrlPr>
-          </m:sSubPr>
-          <m:e>
-            <m:r>
-              <w:rPr>
-                <w:rFonts w:ascii="Cambria Math" w:eastAsia="Times New Roman" w:hAnsi="Cambria Math" w:cs="Times New Roman"/>
-                <w:color w:val="000000"/>
-                <w:sz w:val="24"/>
-                <w:szCs w:val="24"/>
-              </w:rPr>
-              <m:t>Q</m:t>
-            </m:r>
-          </m:e>
-          <m:sub>
-            <m:r>
-              <w:rPr>
-                <w:rFonts w:ascii="Cambria Math" w:eastAsia="Times New Roman" w:hAnsi="Cambria Math" w:cs="Times New Roman"/>
-                <w:color w:val="000000"/>
-                <w:sz w:val="24"/>
-                <w:szCs w:val="24"/>
-              </w:rPr>
-              <m:t>1</m:t>
-            </m:r>
-          </m:sub>
-        </m:sSub>
-      </m:oMath>
-      <w:r>
-        <w:rPr>
-          <w:rFonts w:ascii="Times New Roman" w:eastAsia="Times New Roman" w:hAnsi="Times New Roman" w:cs="Times New Roman"/>
-          <w:color w:val="000000"/>
-          <w:sz w:val="24"/>
-          <w:szCs w:val="24"/>
-        </w:rPr>
-        <w:t xml:space="preserve"> saja sudah sangat mendekati n</w:t>
-      </w:r>
-      <w:proofErr w:type="spellStart"/>
-      <w:r>
-        <w:rPr>
-          <w:rFonts w:ascii="Times New Roman" w:eastAsia="Times New Roman" w:hAnsi="Times New Roman" w:cs="Times New Roman"/>
-          <w:color w:val="000000"/>
-          <w:sz w:val="24"/>
-          <w:szCs w:val="24"/>
-        </w:rPr>
-        <w:t>ilai</w:t>
-      </w:r>
-      <w:proofErr w:type="spellEnd"/>
-      <w:r>
-        <w:rPr>
-          <w:rFonts w:ascii="Times New Roman" w:eastAsia="Times New Roman" w:hAnsi="Times New Roman" w:cs="Times New Roman"/>
-          <w:color w:val="000000"/>
-          <w:sz w:val="24"/>
-          <w:szCs w:val="24"/>
-        </w:rPr>
-        <w:t xml:space="preserve"> rata-rata </w:t>
-      </w:r>
-      <w:proofErr w:type="spellStart"/>
-      <w:r>
-        <w:rPr>
-          <w:rFonts w:ascii="Times New Roman" w:eastAsia="Times New Roman" w:hAnsi="Times New Roman" w:cs="Times New Roman"/>
-          <w:color w:val="000000"/>
-          <w:sz w:val="24"/>
-          <w:szCs w:val="24"/>
-        </w:rPr>
-        <w:t>keseluruhan</w:t>
-      </w:r>
-      <w:proofErr w:type="spellEnd"/>
-      <w:r>
-        <w:rPr>
-          <w:rFonts w:ascii="Times New Roman" w:eastAsia="Times New Roman" w:hAnsi="Times New Roman" w:cs="Times New Roman"/>
-          <w:color w:val="000000"/>
-          <w:sz w:val="24"/>
-          <w:szCs w:val="24"/>
-        </w:rPr>
-        <w:t>.</w:t>
+        <w:t xml:space="preserve"> rata – rata.</w:t>
       </w:r>
     </w:p>
     <w:p>
@@ -40579,17 +39577,7 @@
           <w:sz w:val="24"/>
           <w:szCs w:val="24"/>
         </w:rPr>
-        <w:t xml:space="preserve"> </w:t>
-      </w:r>
-      <w:bookmarkStart w:id="2" w:name="_GoBack"/>
-      <w:bookmarkEnd w:id="2"/>
-      <w:r>
-        <w:rPr>
-          <w:rFonts w:ascii="Times New Roman" w:eastAsia="Times New Roman" w:hAnsi="Times New Roman" w:cs="Times New Roman"/>
-          <w:sz w:val="24"/>
-          <w:szCs w:val="24"/>
-        </w:rPr>
-        <w:t xml:space="preserve">di internet, </w:t>
+        <w:t xml:space="preserve"> di internet, </w:t>
       </w:r>
       <w:proofErr w:type="spellStart"/>
       <w:r>
@@ -41404,27 +40392,7 @@
           <w:sz w:val="24"/>
           <w:szCs w:val="24"/>
         </w:rPr>
-        <w:t xml:space="preserve"> </w:t>
-      </w:r>
-      <w:proofErr w:type="gramStart"/>
-      <w:r>
-        <w:rPr>
-          <w:rFonts w:ascii="Times New Roman" w:eastAsia="Times New Roman" w:hAnsi="Times New Roman" w:cs="Times New Roman"/>
-          <w:color w:val="000000"/>
-          <w:sz w:val="24"/>
-          <w:szCs w:val="24"/>
-        </w:rPr>
-        <w:t>data :</w:t>
-      </w:r>
-      <w:proofErr w:type="gramEnd"/>
-      <w:r>
-        <w:rPr>
-          <w:rFonts w:ascii="Times New Roman" w:eastAsia="Times New Roman" w:hAnsi="Times New Roman" w:cs="Times New Roman"/>
-          <w:color w:val="000000"/>
-          <w:sz w:val="24"/>
-          <w:szCs w:val="24"/>
-        </w:rPr>
-        <w:t xml:space="preserve"> </w:t>
+        <w:t xml:space="preserve"> data : </w:t>
       </w:r>
     </w:p>
     <w:p>
@@ -41511,7 +40479,6 @@
         <w:t xml:space="preserve"> </w:t>
       </w:r>
       <w:proofErr w:type="spellStart"/>
-      <w:proofErr w:type="gramStart"/>
       <w:r>
         <w:rPr>
           <w:rFonts w:ascii="Times New Roman" w:eastAsia="Times New Roman" w:hAnsi="Times New Roman" w:cs="Times New Roman"/>
@@ -41537,7 +40504,6 @@
         </w:rPr>
         <w:t xml:space="preserve"> :</w:t>
       </w:r>
-      <w:proofErr w:type="gramEnd"/>
     </w:p>
     <w:p>
       <w:pPr>
@@ -41637,18 +40603,8 @@
           <w:sz w:val="24"/>
           <w:szCs w:val="24"/>
         </w:rPr>
-        <w:t xml:space="preserve"> rata – </w:t>
-      </w:r>
-      <w:proofErr w:type="gramStart"/>
-      <w:r>
-        <w:rPr>
-          <w:rFonts w:ascii="Times New Roman" w:eastAsia="Times New Roman" w:hAnsi="Times New Roman" w:cs="Times New Roman"/>
-          <w:sz w:val="24"/>
-          <w:szCs w:val="24"/>
-        </w:rPr>
-        <w:t>rata :</w:t>
-      </w:r>
-      <w:proofErr w:type="gramEnd"/>
+        <w:t xml:space="preserve"> rata – rata :</w:t>
+      </w:r>
       <w:r>
         <w:rPr>
           <w:rFonts w:ascii="Times New Roman" w:eastAsia="Times New Roman" w:hAnsi="Times New Roman" w:cs="Times New Roman"/>
@@ -44967,7 +43923,7 @@
 </file>
 
 <file path=customXml/itemProps1.xml><?xml version="1.0" encoding="utf-8"?>
-<ds:datastoreItem xmlns:ds="http://schemas.openxmlformats.org/officeDocument/2006/customXml" ds:itemID="{8D776449-A1D8-4F3A-9D27-2C66F11E1FF5}">
+<ds:datastoreItem xmlns:ds="http://schemas.openxmlformats.org/officeDocument/2006/customXml" ds:itemID="{D132C003-05C1-4C52-AC48-423059EE1207}">
   <ds:schemaRefs>
     <ds:schemaRef ds:uri="http://schemas.openxmlformats.org/officeDocument/2006/bibliography"/>
   </ds:schemaRefs>

</xml_diff>